<commit_message>
Relatorio, Segunda dia 3 de outubro
</commit_message>
<xml_diff>
--- a/Relatorio.docx
+++ b/Relatorio.docx
@@ -1,15 +1,1080 @@
 
 <file path=word/document.xml><?xml version="1.0" encoding="utf-8"?>
-<w:document xmlns:wpc="http://schemas.microsoft.com/office/word/2010/wordprocessingCanvas" xmlns:cx="http://schemas.microsoft.com/office/drawing/2014/chartex" xmlns:cx1="http://schemas.microsoft.com/office/drawing/2015/9/8/chartex" xmlns:cx2="http://schemas.microsoft.com/office/drawing/2015/10/21/chartex" xmlns:mc="http://schemas.openxmlformats.org/markup-compatibility/2006" xmlns:o="urn:schemas-microsoft-com:office:office" xmlns:r="http://schemas.openxmlformats.org/officeDocument/2006/relationships" xmlns:m="http://schemas.openxmlformats.org/officeDocument/2006/math" xmlns:v="urn:schemas-microsoft-com:vml" xmlns:wp14="http://schemas.microsoft.com/office/word/2010/wordprocessingDrawing" xmlns:wp="http://schemas.openxmlformats.org/drawingml/2006/wordprocessingDrawing" xmlns:w10="urn:schemas-microsoft-com:office:word" xmlns:w="http://schemas.openxmlformats.org/wordprocessingml/2006/main" xmlns:w14="http://schemas.microsoft.com/office/word/2010/wordml" xmlns:w15="http://schemas.microsoft.com/office/word/2012/wordml" xmlns:w16se="http://schemas.microsoft.com/office/word/2015/wordml/symex" xmlns:wpg="http://schemas.microsoft.com/office/word/2010/wordprocessingGroup" xmlns:wpi="http://schemas.microsoft.com/office/word/2010/wordprocessingInk" xmlns:wne="http://schemas.microsoft.com/office/word/2006/wordml" xmlns:wps="http://schemas.microsoft.com/office/word/2010/wordprocessingShape" mc:Ignorable="w14 w15 w16se wp14">
+<w:document xmlns:wpc="http://schemas.microsoft.com/office/word/2010/wordprocessingCanvas" xmlns:mc="http://schemas.openxmlformats.org/markup-compatibility/2006" xmlns:o="urn:schemas-microsoft-com:office:office" xmlns:r="http://schemas.openxmlformats.org/officeDocument/2006/relationships" xmlns:m="http://schemas.openxmlformats.org/officeDocument/2006/math" xmlns:v="urn:schemas-microsoft-com:vml" xmlns:wp14="http://schemas.microsoft.com/office/word/2010/wordprocessingDrawing" xmlns:wp="http://schemas.openxmlformats.org/drawingml/2006/wordprocessingDrawing" xmlns:w10="urn:schemas-microsoft-com:office:word" xmlns:w="http://schemas.openxmlformats.org/wordprocessingml/2006/main" xmlns:w14="http://schemas.microsoft.com/office/word/2010/wordml" xmlns:w15="http://schemas.microsoft.com/office/word/2012/wordml" xmlns:wpg="http://schemas.microsoft.com/office/word/2010/wordprocessingGroup" xmlns:wpi="http://schemas.microsoft.com/office/word/2010/wordprocessingInk" xmlns:wne="http://schemas.microsoft.com/office/word/2006/wordml" xmlns:wps="http://schemas.microsoft.com/office/word/2010/wordprocessingShape" mc:Ignorable="w14 w15 wp14">
   <w:body>
-    <w:p>
-      <w:pPr>
-        <w:pStyle w:val="Heading1"/>
-      </w:pPr>
-      <w:r>
-        <w:t>INDICE</w:t>
-      </w:r>
-    </w:p>
+    <w:sdt>
+      <w:sdtPr>
+        <w:id w:val="-667400498"/>
+        <w:docPartObj>
+          <w:docPartGallery w:val="Table of Contents"/>
+          <w:docPartUnique/>
+        </w:docPartObj>
+      </w:sdtPr>
+      <w:sdtEndPr>
+        <w:rPr>
+          <w:rFonts w:asciiTheme="minorHAnsi" w:eastAsiaTheme="minorHAnsi" w:hAnsiTheme="minorHAnsi" w:cstheme="minorBidi"/>
+          <w:b/>
+          <w:bCs/>
+          <w:noProof/>
+          <w:color w:val="auto"/>
+          <w:sz w:val="22"/>
+          <w:szCs w:val="22"/>
+          <w:lang w:val="pt-PT"/>
+        </w:rPr>
+      </w:sdtEndPr>
+      <w:sdtContent>
+        <w:p>
+          <w:pPr>
+            <w:pStyle w:val="TOCHeading"/>
+          </w:pPr>
+          <w:r>
+            <w:t>Índice</w:t>
+          </w:r>
+        </w:p>
+        <w:p>
+          <w:pPr>
+            <w:pStyle w:val="TOC1"/>
+            <w:tabs>
+              <w:tab w:val="left" w:pos="390"/>
+              <w:tab w:val="right" w:pos="8494"/>
+            </w:tabs>
+            <w:rPr>
+              <w:rFonts w:eastAsiaTheme="minorEastAsia"/>
+              <w:b w:val="0"/>
+              <w:bCs w:val="0"/>
+              <w:caps w:val="0"/>
+              <w:noProof/>
+              <w:u w:val="none"/>
+              <w:lang w:eastAsia="pt-PT"/>
+            </w:rPr>
+          </w:pPr>
+          <w:r>
+            <w:rPr>
+              <w:b w:val="0"/>
+              <w:bCs w:val="0"/>
+              <w:caps w:val="0"/>
+            </w:rPr>
+            <w:fldChar w:fldCharType="begin"/>
+          </w:r>
+          <w:r>
+            <w:rPr>
+              <w:b w:val="0"/>
+              <w:bCs w:val="0"/>
+              <w:caps w:val="0"/>
+            </w:rPr>
+            <w:instrText xml:space="preserve"> TOC \o "1-3" \h \z \u </w:instrText>
+          </w:r>
+          <w:r>
+            <w:rPr>
+              <w:b w:val="0"/>
+              <w:bCs w:val="0"/>
+              <w:caps w:val="0"/>
+            </w:rPr>
+            <w:fldChar w:fldCharType="separate"/>
+          </w:r>
+          <w:hyperlink w:anchor="_Toc463276060" w:history="1">
+            <w:r>
+              <w:rPr>
+                <w:rStyle w:val="Hyperlink"/>
+                <w:noProof/>
+              </w:rPr>
+              <w:t>1.</w:t>
+            </w:r>
+            <w:r>
+              <w:rPr>
+                <w:rFonts w:eastAsiaTheme="minorEastAsia"/>
+                <w:b w:val="0"/>
+                <w:bCs w:val="0"/>
+                <w:caps w:val="0"/>
+                <w:noProof/>
+                <w:u w:val="none"/>
+                <w:lang w:eastAsia="pt-PT"/>
+              </w:rPr>
+              <w:tab/>
+            </w:r>
+            <w:r>
+              <w:rPr>
+                <w:rStyle w:val="Hyperlink"/>
+                <w:noProof/>
+              </w:rPr>
+              <w:t>Introdução</w:t>
+            </w:r>
+            <w:r>
+              <w:rPr>
+                <w:noProof/>
+                <w:webHidden/>
+              </w:rPr>
+              <w:tab/>
+            </w:r>
+            <w:r>
+              <w:rPr>
+                <w:noProof/>
+                <w:webHidden/>
+              </w:rPr>
+              <w:fldChar w:fldCharType="begin"/>
+            </w:r>
+            <w:r>
+              <w:rPr>
+                <w:noProof/>
+                <w:webHidden/>
+              </w:rPr>
+              <w:instrText xml:space="preserve"> PAGEREF _Toc463276060 \h </w:instrText>
+            </w:r>
+            <w:r>
+              <w:rPr>
+                <w:noProof/>
+                <w:webHidden/>
+              </w:rPr>
+            </w:r>
+            <w:r>
+              <w:rPr>
+                <w:noProof/>
+                <w:webHidden/>
+              </w:rPr>
+              <w:fldChar w:fldCharType="separate"/>
+            </w:r>
+            <w:r>
+              <w:rPr>
+                <w:noProof/>
+                <w:webHidden/>
+              </w:rPr>
+              <w:t>3</w:t>
+            </w:r>
+            <w:r>
+              <w:rPr>
+                <w:noProof/>
+                <w:webHidden/>
+              </w:rPr>
+              <w:fldChar w:fldCharType="end"/>
+            </w:r>
+          </w:hyperlink>
+        </w:p>
+        <w:p>
+          <w:pPr>
+            <w:pStyle w:val="TOC1"/>
+            <w:tabs>
+              <w:tab w:val="left" w:pos="390"/>
+              <w:tab w:val="right" w:pos="8494"/>
+            </w:tabs>
+            <w:rPr>
+              <w:rFonts w:eastAsiaTheme="minorEastAsia"/>
+              <w:b w:val="0"/>
+              <w:bCs w:val="0"/>
+              <w:caps w:val="0"/>
+              <w:noProof/>
+              <w:u w:val="none"/>
+              <w:lang w:eastAsia="pt-PT"/>
+            </w:rPr>
+          </w:pPr>
+          <w:hyperlink w:anchor="_Toc463276061" w:history="1">
+            <w:r>
+              <w:rPr>
+                <w:rStyle w:val="Hyperlink"/>
+                <w:i/>
+                <w:noProof/>
+              </w:rPr>
+              <w:t>2.</w:t>
+            </w:r>
+            <w:r>
+              <w:rPr>
+                <w:rFonts w:eastAsiaTheme="minorEastAsia"/>
+                <w:b w:val="0"/>
+                <w:bCs w:val="0"/>
+                <w:caps w:val="0"/>
+                <w:noProof/>
+                <w:u w:val="none"/>
+                <w:lang w:eastAsia="pt-PT"/>
+              </w:rPr>
+              <w:tab/>
+            </w:r>
+            <w:r>
+              <w:rPr>
+                <w:rStyle w:val="Hyperlink"/>
+                <w:noProof/>
+              </w:rPr>
+              <w:t xml:space="preserve">Projecto </w:t>
+            </w:r>
+            <w:r>
+              <w:rPr>
+                <w:rStyle w:val="Hyperlink"/>
+                <w:i/>
+                <w:noProof/>
+              </w:rPr>
+              <w:t>eMudar</w:t>
+            </w:r>
+            <w:r>
+              <w:rPr>
+                <w:noProof/>
+                <w:webHidden/>
+              </w:rPr>
+              <w:tab/>
+            </w:r>
+            <w:r>
+              <w:rPr>
+                <w:noProof/>
+                <w:webHidden/>
+              </w:rPr>
+              <w:fldChar w:fldCharType="begin"/>
+            </w:r>
+            <w:r>
+              <w:rPr>
+                <w:noProof/>
+                <w:webHidden/>
+              </w:rPr>
+              <w:instrText xml:space="preserve"> PAGEREF _Toc463276061 \h </w:instrText>
+            </w:r>
+            <w:r>
+              <w:rPr>
+                <w:noProof/>
+                <w:webHidden/>
+              </w:rPr>
+            </w:r>
+            <w:r>
+              <w:rPr>
+                <w:noProof/>
+                <w:webHidden/>
+              </w:rPr>
+              <w:fldChar w:fldCharType="separate"/>
+            </w:r>
+            <w:r>
+              <w:rPr>
+                <w:noProof/>
+                <w:webHidden/>
+              </w:rPr>
+              <w:t>4</w:t>
+            </w:r>
+            <w:r>
+              <w:rPr>
+                <w:noProof/>
+                <w:webHidden/>
+              </w:rPr>
+              <w:fldChar w:fldCharType="end"/>
+            </w:r>
+          </w:hyperlink>
+        </w:p>
+        <w:p>
+          <w:pPr>
+            <w:pStyle w:val="TOC2"/>
+            <w:tabs>
+              <w:tab w:val="left" w:pos="502"/>
+              <w:tab w:val="right" w:pos="8494"/>
+            </w:tabs>
+            <w:rPr>
+              <w:rFonts w:eastAsiaTheme="minorEastAsia"/>
+              <w:b w:val="0"/>
+              <w:bCs w:val="0"/>
+              <w:smallCaps w:val="0"/>
+              <w:noProof/>
+              <w:lang w:eastAsia="pt-PT"/>
+            </w:rPr>
+          </w:pPr>
+          <w:hyperlink w:anchor="_Toc463276062" w:history="1">
+            <w:r>
+              <w:rPr>
+                <w:rStyle w:val="Hyperlink"/>
+                <w:noProof/>
+              </w:rPr>
+              <w:t>2.1</w:t>
+            </w:r>
+            <w:r>
+              <w:rPr>
+                <w:rFonts w:eastAsiaTheme="minorEastAsia"/>
+                <w:b w:val="0"/>
+                <w:bCs w:val="0"/>
+                <w:smallCaps w:val="0"/>
+                <w:noProof/>
+                <w:lang w:eastAsia="pt-PT"/>
+              </w:rPr>
+              <w:tab/>
+            </w:r>
+            <w:r>
+              <w:rPr>
+                <w:rStyle w:val="Hyperlink"/>
+                <w:noProof/>
+              </w:rPr>
+              <w:t>Enquadramento</w:t>
+            </w:r>
+            <w:r>
+              <w:rPr>
+                <w:noProof/>
+                <w:webHidden/>
+              </w:rPr>
+              <w:tab/>
+            </w:r>
+            <w:r>
+              <w:rPr>
+                <w:noProof/>
+                <w:webHidden/>
+              </w:rPr>
+              <w:fldChar w:fldCharType="begin"/>
+            </w:r>
+            <w:r>
+              <w:rPr>
+                <w:noProof/>
+                <w:webHidden/>
+              </w:rPr>
+              <w:instrText xml:space="preserve"> PAGEREF _Toc463276062 \h </w:instrText>
+            </w:r>
+            <w:r>
+              <w:rPr>
+                <w:noProof/>
+                <w:webHidden/>
+              </w:rPr>
+            </w:r>
+            <w:r>
+              <w:rPr>
+                <w:noProof/>
+                <w:webHidden/>
+              </w:rPr>
+              <w:fldChar w:fldCharType="separate"/>
+            </w:r>
+            <w:r>
+              <w:rPr>
+                <w:noProof/>
+                <w:webHidden/>
+              </w:rPr>
+              <w:t>4</w:t>
+            </w:r>
+            <w:r>
+              <w:rPr>
+                <w:noProof/>
+                <w:webHidden/>
+              </w:rPr>
+              <w:fldChar w:fldCharType="end"/>
+            </w:r>
+          </w:hyperlink>
+        </w:p>
+        <w:p>
+          <w:pPr>
+            <w:pStyle w:val="TOC2"/>
+            <w:tabs>
+              <w:tab w:val="left" w:pos="502"/>
+              <w:tab w:val="right" w:pos="8494"/>
+            </w:tabs>
+            <w:rPr>
+              <w:rFonts w:eastAsiaTheme="minorEastAsia"/>
+              <w:b w:val="0"/>
+              <w:bCs w:val="0"/>
+              <w:smallCaps w:val="0"/>
+              <w:noProof/>
+              <w:lang w:eastAsia="pt-PT"/>
+            </w:rPr>
+          </w:pPr>
+          <w:hyperlink w:anchor="_Toc463276063" w:history="1">
+            <w:r>
+              <w:rPr>
+                <w:rStyle w:val="Hyperlink"/>
+                <w:i/>
+                <w:noProof/>
+              </w:rPr>
+              <w:t>2.2</w:t>
+            </w:r>
+            <w:r>
+              <w:rPr>
+                <w:rFonts w:eastAsiaTheme="minorEastAsia"/>
+                <w:b w:val="0"/>
+                <w:bCs w:val="0"/>
+                <w:smallCaps w:val="0"/>
+                <w:noProof/>
+                <w:lang w:eastAsia="pt-PT"/>
+              </w:rPr>
+              <w:tab/>
+            </w:r>
+            <w:r>
+              <w:rPr>
+                <w:rStyle w:val="Hyperlink"/>
+                <w:i/>
+                <w:noProof/>
+              </w:rPr>
+              <w:t>Stakeholders</w:t>
+            </w:r>
+            <w:r>
+              <w:rPr>
+                <w:noProof/>
+                <w:webHidden/>
+              </w:rPr>
+              <w:tab/>
+            </w:r>
+            <w:r>
+              <w:rPr>
+                <w:noProof/>
+                <w:webHidden/>
+              </w:rPr>
+              <w:fldChar w:fldCharType="begin"/>
+            </w:r>
+            <w:r>
+              <w:rPr>
+                <w:noProof/>
+                <w:webHidden/>
+              </w:rPr>
+              <w:instrText xml:space="preserve"> PAGEREF _Toc463276063 \h </w:instrText>
+            </w:r>
+            <w:r>
+              <w:rPr>
+                <w:noProof/>
+                <w:webHidden/>
+              </w:rPr>
+            </w:r>
+            <w:r>
+              <w:rPr>
+                <w:noProof/>
+                <w:webHidden/>
+              </w:rPr>
+              <w:fldChar w:fldCharType="separate"/>
+            </w:r>
+            <w:r>
+              <w:rPr>
+                <w:noProof/>
+                <w:webHidden/>
+              </w:rPr>
+              <w:t>4</w:t>
+            </w:r>
+            <w:r>
+              <w:rPr>
+                <w:noProof/>
+                <w:webHidden/>
+              </w:rPr>
+              <w:fldChar w:fldCharType="end"/>
+            </w:r>
+          </w:hyperlink>
+        </w:p>
+        <w:p>
+          <w:pPr>
+            <w:pStyle w:val="TOC2"/>
+            <w:tabs>
+              <w:tab w:val="left" w:pos="502"/>
+              <w:tab w:val="right" w:pos="8494"/>
+            </w:tabs>
+            <w:rPr>
+              <w:rFonts w:eastAsiaTheme="minorEastAsia"/>
+              <w:b w:val="0"/>
+              <w:bCs w:val="0"/>
+              <w:smallCaps w:val="0"/>
+              <w:noProof/>
+              <w:lang w:eastAsia="pt-PT"/>
+            </w:rPr>
+          </w:pPr>
+          <w:hyperlink w:anchor="_Toc463276064" w:history="1">
+            <w:r>
+              <w:rPr>
+                <w:rStyle w:val="Hyperlink"/>
+                <w:noProof/>
+              </w:rPr>
+              <w:t>2.3</w:t>
+            </w:r>
+            <w:r>
+              <w:rPr>
+                <w:rFonts w:eastAsiaTheme="minorEastAsia"/>
+                <w:b w:val="0"/>
+                <w:bCs w:val="0"/>
+                <w:smallCaps w:val="0"/>
+                <w:noProof/>
+                <w:lang w:eastAsia="pt-PT"/>
+              </w:rPr>
+              <w:tab/>
+            </w:r>
+            <w:r>
+              <w:rPr>
+                <w:rStyle w:val="Hyperlink"/>
+                <w:noProof/>
+              </w:rPr>
+              <w:t>Funcionalidades</w:t>
+            </w:r>
+            <w:r>
+              <w:rPr>
+                <w:noProof/>
+                <w:webHidden/>
+              </w:rPr>
+              <w:tab/>
+            </w:r>
+            <w:r>
+              <w:rPr>
+                <w:noProof/>
+                <w:webHidden/>
+              </w:rPr>
+              <w:fldChar w:fldCharType="begin"/>
+            </w:r>
+            <w:r>
+              <w:rPr>
+                <w:noProof/>
+                <w:webHidden/>
+              </w:rPr>
+              <w:instrText xml:space="preserve"> PAGEREF _Toc463276064 \h </w:instrText>
+            </w:r>
+            <w:r>
+              <w:rPr>
+                <w:noProof/>
+                <w:webHidden/>
+              </w:rPr>
+            </w:r>
+            <w:r>
+              <w:rPr>
+                <w:noProof/>
+                <w:webHidden/>
+              </w:rPr>
+              <w:fldChar w:fldCharType="separate"/>
+            </w:r>
+            <w:r>
+              <w:rPr>
+                <w:noProof/>
+                <w:webHidden/>
+              </w:rPr>
+              <w:t>4</w:t>
+            </w:r>
+            <w:r>
+              <w:rPr>
+                <w:noProof/>
+                <w:webHidden/>
+              </w:rPr>
+              <w:fldChar w:fldCharType="end"/>
+            </w:r>
+          </w:hyperlink>
+        </w:p>
+        <w:p>
+          <w:pPr>
+            <w:pStyle w:val="TOC2"/>
+            <w:tabs>
+              <w:tab w:val="left" w:pos="502"/>
+              <w:tab w:val="right" w:pos="8494"/>
+            </w:tabs>
+            <w:rPr>
+              <w:rFonts w:eastAsiaTheme="minorEastAsia"/>
+              <w:b w:val="0"/>
+              <w:bCs w:val="0"/>
+              <w:smallCaps w:val="0"/>
+              <w:noProof/>
+              <w:lang w:eastAsia="pt-PT"/>
+            </w:rPr>
+          </w:pPr>
+          <w:hyperlink w:anchor="_Toc463276065" w:history="1">
+            <w:r>
+              <w:rPr>
+                <w:rStyle w:val="Hyperlink"/>
+                <w:noProof/>
+              </w:rPr>
+              <w:t>2.4</w:t>
+            </w:r>
+            <w:r>
+              <w:rPr>
+                <w:rFonts w:eastAsiaTheme="minorEastAsia"/>
+                <w:b w:val="0"/>
+                <w:bCs w:val="0"/>
+                <w:smallCaps w:val="0"/>
+                <w:noProof/>
+                <w:lang w:eastAsia="pt-PT"/>
+              </w:rPr>
+              <w:tab/>
+            </w:r>
+            <w:r>
+              <w:rPr>
+                <w:rStyle w:val="Hyperlink"/>
+                <w:noProof/>
+              </w:rPr>
+              <w:t>Tecnologias</w:t>
+            </w:r>
+            <w:r>
+              <w:rPr>
+                <w:noProof/>
+                <w:webHidden/>
+              </w:rPr>
+              <w:tab/>
+            </w:r>
+            <w:r>
+              <w:rPr>
+                <w:noProof/>
+                <w:webHidden/>
+              </w:rPr>
+              <w:fldChar w:fldCharType="begin"/>
+            </w:r>
+            <w:r>
+              <w:rPr>
+                <w:noProof/>
+                <w:webHidden/>
+              </w:rPr>
+              <w:instrText xml:space="preserve"> PAGEREF _Toc463276065 \h </w:instrText>
+            </w:r>
+            <w:r>
+              <w:rPr>
+                <w:noProof/>
+                <w:webHidden/>
+              </w:rPr>
+            </w:r>
+            <w:r>
+              <w:rPr>
+                <w:noProof/>
+                <w:webHidden/>
+              </w:rPr>
+              <w:fldChar w:fldCharType="separate"/>
+            </w:r>
+            <w:r>
+              <w:rPr>
+                <w:noProof/>
+                <w:webHidden/>
+              </w:rPr>
+              <w:t>5</w:t>
+            </w:r>
+            <w:r>
+              <w:rPr>
+                <w:noProof/>
+                <w:webHidden/>
+              </w:rPr>
+              <w:fldChar w:fldCharType="end"/>
+            </w:r>
+          </w:hyperlink>
+        </w:p>
+        <w:p>
+          <w:pPr>
+            <w:pStyle w:val="TOC1"/>
+            <w:tabs>
+              <w:tab w:val="left" w:pos="390"/>
+              <w:tab w:val="right" w:pos="8494"/>
+            </w:tabs>
+            <w:rPr>
+              <w:rFonts w:eastAsiaTheme="minorEastAsia"/>
+              <w:b w:val="0"/>
+              <w:bCs w:val="0"/>
+              <w:caps w:val="0"/>
+              <w:noProof/>
+              <w:u w:val="none"/>
+              <w:lang w:eastAsia="pt-PT"/>
+            </w:rPr>
+          </w:pPr>
+          <w:hyperlink w:anchor="_Toc463276066" w:history="1">
+            <w:r>
+              <w:rPr>
+                <w:rStyle w:val="Hyperlink"/>
+                <w:noProof/>
+              </w:rPr>
+              <w:t>3.</w:t>
+            </w:r>
+            <w:r>
+              <w:rPr>
+                <w:rFonts w:eastAsiaTheme="minorEastAsia"/>
+                <w:b w:val="0"/>
+                <w:bCs w:val="0"/>
+                <w:caps w:val="0"/>
+                <w:noProof/>
+                <w:u w:val="none"/>
+                <w:lang w:eastAsia="pt-PT"/>
+              </w:rPr>
+              <w:tab/>
+            </w:r>
+            <w:r>
+              <w:rPr>
+                <w:rStyle w:val="Hyperlink"/>
+                <w:noProof/>
+              </w:rPr>
+              <w:t>Estágio</w:t>
+            </w:r>
+            <w:r>
+              <w:rPr>
+                <w:noProof/>
+                <w:webHidden/>
+              </w:rPr>
+              <w:tab/>
+            </w:r>
+            <w:r>
+              <w:rPr>
+                <w:noProof/>
+                <w:webHidden/>
+              </w:rPr>
+              <w:fldChar w:fldCharType="begin"/>
+            </w:r>
+            <w:r>
+              <w:rPr>
+                <w:noProof/>
+                <w:webHidden/>
+              </w:rPr>
+              <w:instrText xml:space="preserve"> PAGEREF _Toc463276066 \h </w:instrText>
+            </w:r>
+            <w:r>
+              <w:rPr>
+                <w:noProof/>
+                <w:webHidden/>
+              </w:rPr>
+            </w:r>
+            <w:r>
+              <w:rPr>
+                <w:noProof/>
+                <w:webHidden/>
+              </w:rPr>
+              <w:fldChar w:fldCharType="separate"/>
+            </w:r>
+            <w:r>
+              <w:rPr>
+                <w:noProof/>
+                <w:webHidden/>
+              </w:rPr>
+              <w:t>7</w:t>
+            </w:r>
+            <w:r>
+              <w:rPr>
+                <w:noProof/>
+                <w:webHidden/>
+              </w:rPr>
+              <w:fldChar w:fldCharType="end"/>
+            </w:r>
+          </w:hyperlink>
+        </w:p>
+        <w:p>
+          <w:pPr>
+            <w:pStyle w:val="TOC2"/>
+            <w:tabs>
+              <w:tab w:val="left" w:pos="502"/>
+              <w:tab w:val="right" w:pos="8494"/>
+            </w:tabs>
+            <w:rPr>
+              <w:rFonts w:eastAsiaTheme="minorEastAsia"/>
+              <w:b w:val="0"/>
+              <w:bCs w:val="0"/>
+              <w:smallCaps w:val="0"/>
+              <w:noProof/>
+              <w:lang w:eastAsia="pt-PT"/>
+            </w:rPr>
+          </w:pPr>
+          <w:hyperlink w:anchor="_Toc463276067" w:history="1">
+            <w:r>
+              <w:rPr>
+                <w:rStyle w:val="Hyperlink"/>
+                <w:noProof/>
+              </w:rPr>
+              <w:t>3.1</w:t>
+            </w:r>
+            <w:r>
+              <w:rPr>
+                <w:rFonts w:eastAsiaTheme="minorEastAsia"/>
+                <w:b w:val="0"/>
+                <w:bCs w:val="0"/>
+                <w:smallCaps w:val="0"/>
+                <w:noProof/>
+                <w:lang w:eastAsia="pt-PT"/>
+              </w:rPr>
+              <w:tab/>
+            </w:r>
+            <w:r>
+              <w:rPr>
+                <w:rStyle w:val="Hyperlink"/>
+                <w:noProof/>
+              </w:rPr>
+              <w:t>Objectivos</w:t>
+            </w:r>
+            <w:r>
+              <w:rPr>
+                <w:noProof/>
+                <w:webHidden/>
+              </w:rPr>
+              <w:tab/>
+            </w:r>
+            <w:r>
+              <w:rPr>
+                <w:noProof/>
+                <w:webHidden/>
+              </w:rPr>
+              <w:fldChar w:fldCharType="begin"/>
+            </w:r>
+            <w:r>
+              <w:rPr>
+                <w:noProof/>
+                <w:webHidden/>
+              </w:rPr>
+              <w:instrText xml:space="preserve"> PAGEREF _Toc463276067 \h </w:instrText>
+            </w:r>
+            <w:r>
+              <w:rPr>
+                <w:noProof/>
+                <w:webHidden/>
+              </w:rPr>
+            </w:r>
+            <w:r>
+              <w:rPr>
+                <w:noProof/>
+                <w:webHidden/>
+              </w:rPr>
+              <w:fldChar w:fldCharType="separate"/>
+            </w:r>
+            <w:r>
+              <w:rPr>
+                <w:noProof/>
+                <w:webHidden/>
+              </w:rPr>
+              <w:t>7</w:t>
+            </w:r>
+            <w:r>
+              <w:rPr>
+                <w:noProof/>
+                <w:webHidden/>
+              </w:rPr>
+              <w:fldChar w:fldCharType="end"/>
+            </w:r>
+          </w:hyperlink>
+        </w:p>
+        <w:p>
+          <w:pPr>
+            <w:pStyle w:val="TOC2"/>
+            <w:tabs>
+              <w:tab w:val="left" w:pos="502"/>
+              <w:tab w:val="right" w:pos="8494"/>
+            </w:tabs>
+            <w:rPr>
+              <w:rFonts w:eastAsiaTheme="minorEastAsia"/>
+              <w:b w:val="0"/>
+              <w:bCs w:val="0"/>
+              <w:smallCaps w:val="0"/>
+              <w:noProof/>
+              <w:lang w:eastAsia="pt-PT"/>
+            </w:rPr>
+          </w:pPr>
+          <w:hyperlink w:anchor="_Toc463276068" w:history="1">
+            <w:r>
+              <w:rPr>
+                <w:rStyle w:val="Hyperlink"/>
+                <w:noProof/>
+              </w:rPr>
+              <w:t>3.2</w:t>
+            </w:r>
+            <w:r>
+              <w:rPr>
+                <w:rFonts w:eastAsiaTheme="minorEastAsia"/>
+                <w:b w:val="0"/>
+                <w:bCs w:val="0"/>
+                <w:smallCaps w:val="0"/>
+                <w:noProof/>
+                <w:lang w:eastAsia="pt-PT"/>
+              </w:rPr>
+              <w:tab/>
+            </w:r>
+            <w:r>
+              <w:rPr>
+                <w:rStyle w:val="Hyperlink"/>
+                <w:noProof/>
+              </w:rPr>
+              <w:t>Trabalhos desenvolvidos</w:t>
+            </w:r>
+            <w:r>
+              <w:rPr>
+                <w:noProof/>
+                <w:webHidden/>
+              </w:rPr>
+              <w:tab/>
+            </w:r>
+            <w:r>
+              <w:rPr>
+                <w:noProof/>
+                <w:webHidden/>
+              </w:rPr>
+              <w:fldChar w:fldCharType="begin"/>
+            </w:r>
+            <w:r>
+              <w:rPr>
+                <w:noProof/>
+                <w:webHidden/>
+              </w:rPr>
+              <w:instrText xml:space="preserve"> PAGEREF _Toc463276068 \h </w:instrText>
+            </w:r>
+            <w:r>
+              <w:rPr>
+                <w:noProof/>
+                <w:webHidden/>
+              </w:rPr>
+            </w:r>
+            <w:r>
+              <w:rPr>
+                <w:noProof/>
+                <w:webHidden/>
+              </w:rPr>
+              <w:fldChar w:fldCharType="separate"/>
+            </w:r>
+            <w:r>
+              <w:rPr>
+                <w:noProof/>
+                <w:webHidden/>
+              </w:rPr>
+              <w:t>7</w:t>
+            </w:r>
+            <w:r>
+              <w:rPr>
+                <w:noProof/>
+                <w:webHidden/>
+              </w:rPr>
+              <w:fldChar w:fldCharType="end"/>
+            </w:r>
+          </w:hyperlink>
+        </w:p>
+        <w:p>
+          <w:pPr>
+            <w:pStyle w:val="TOC3"/>
+            <w:tabs>
+              <w:tab w:val="left" w:pos="666"/>
+              <w:tab w:val="right" w:pos="8494"/>
+            </w:tabs>
+            <w:rPr>
+              <w:rFonts w:eastAsiaTheme="minorEastAsia"/>
+              <w:smallCaps w:val="0"/>
+              <w:noProof/>
+              <w:lang w:eastAsia="pt-PT"/>
+            </w:rPr>
+          </w:pPr>
+          <w:hyperlink w:anchor="_Toc463276069" w:history="1">
+            <w:r>
+              <w:rPr>
+                <w:rStyle w:val="Hyperlink"/>
+                <w:noProof/>
+              </w:rPr>
+              <w:t>3.2.1</w:t>
+            </w:r>
+            <w:r>
+              <w:rPr>
+                <w:rFonts w:eastAsiaTheme="minorEastAsia"/>
+                <w:smallCaps w:val="0"/>
+                <w:noProof/>
+                <w:lang w:eastAsia="pt-PT"/>
+              </w:rPr>
+              <w:tab/>
+            </w:r>
+            <w:r>
+              <w:rPr>
+                <w:rStyle w:val="Hyperlink"/>
+                <w:noProof/>
+              </w:rPr>
+              <w:t>Ramp-up</w:t>
+            </w:r>
+            <w:r>
+              <w:rPr>
+                <w:noProof/>
+                <w:webHidden/>
+              </w:rPr>
+              <w:tab/>
+            </w:r>
+            <w:r>
+              <w:rPr>
+                <w:noProof/>
+                <w:webHidden/>
+              </w:rPr>
+              <w:fldChar w:fldCharType="begin"/>
+            </w:r>
+            <w:r>
+              <w:rPr>
+                <w:noProof/>
+                <w:webHidden/>
+              </w:rPr>
+              <w:instrText xml:space="preserve"> PAGEREF _Toc463276069 \h </w:instrText>
+            </w:r>
+            <w:r>
+              <w:rPr>
+                <w:noProof/>
+                <w:webHidden/>
+              </w:rPr>
+            </w:r>
+            <w:r>
+              <w:rPr>
+                <w:noProof/>
+                <w:webHidden/>
+              </w:rPr>
+              <w:fldChar w:fldCharType="separate"/>
+            </w:r>
+            <w:r>
+              <w:rPr>
+                <w:noProof/>
+                <w:webHidden/>
+              </w:rPr>
+              <w:t>7</w:t>
+            </w:r>
+            <w:r>
+              <w:rPr>
+                <w:noProof/>
+                <w:webHidden/>
+              </w:rPr>
+              <w:fldChar w:fldCharType="end"/>
+            </w:r>
+          </w:hyperlink>
+        </w:p>
+        <w:p>
+          <w:pPr>
+            <w:pStyle w:val="TOC1"/>
+            <w:tabs>
+              <w:tab w:val="right" w:pos="8494"/>
+            </w:tabs>
+            <w:rPr>
+              <w:rFonts w:eastAsiaTheme="minorEastAsia"/>
+              <w:b w:val="0"/>
+              <w:bCs w:val="0"/>
+              <w:caps w:val="0"/>
+              <w:noProof/>
+              <w:u w:val="none"/>
+              <w:lang w:eastAsia="pt-PT"/>
+            </w:rPr>
+          </w:pPr>
+          <w:hyperlink w:anchor="_Toc463276070" w:history="1">
+            <w:r>
+              <w:rPr>
+                <w:rStyle w:val="Hyperlink"/>
+                <w:noProof/>
+              </w:rPr>
+              <w:t>Referências</w:t>
+            </w:r>
+            <w:r>
+              <w:rPr>
+                <w:noProof/>
+                <w:webHidden/>
+              </w:rPr>
+              <w:tab/>
+            </w:r>
+            <w:r>
+              <w:rPr>
+                <w:noProof/>
+                <w:webHidden/>
+              </w:rPr>
+              <w:fldChar w:fldCharType="begin"/>
+            </w:r>
+            <w:r>
+              <w:rPr>
+                <w:noProof/>
+                <w:webHidden/>
+              </w:rPr>
+              <w:instrText xml:space="preserve"> PAGEREF _Toc463276070 \h </w:instrText>
+            </w:r>
+            <w:r>
+              <w:rPr>
+                <w:noProof/>
+                <w:webHidden/>
+              </w:rPr>
+            </w:r>
+            <w:r>
+              <w:rPr>
+                <w:noProof/>
+                <w:webHidden/>
+              </w:rPr>
+              <w:fldChar w:fldCharType="separate"/>
+            </w:r>
+            <w:r>
+              <w:rPr>
+                <w:noProof/>
+                <w:webHidden/>
+              </w:rPr>
+              <w:t>9</w:t>
+            </w:r>
+            <w:r>
+              <w:rPr>
+                <w:noProof/>
+                <w:webHidden/>
+              </w:rPr>
+              <w:fldChar w:fldCharType="end"/>
+            </w:r>
+          </w:hyperlink>
+        </w:p>
+        <w:p>
+          <w:r>
+            <w:rPr>
+              <w:b/>
+              <w:bCs/>
+              <w:caps/>
+              <w:u w:val="single"/>
+            </w:rPr>
+            <w:fldChar w:fldCharType="end"/>
+          </w:r>
+        </w:p>
+      </w:sdtContent>
+    </w:sdt>
     <w:p/>
     <w:p>
       <w:r>
@@ -30,10 +1095,12 @@
           <w:numId w:val="1"/>
         </w:numPr>
       </w:pPr>
+      <w:bookmarkStart w:id="0" w:name="_Toc463276060"/>
       <w:r>
         <w:lastRenderedPageBreak/>
         <w:t>Introdução</w:t>
       </w:r>
+      <w:bookmarkEnd w:id="0"/>
     </w:p>
     <w:p/>
     <w:p>
@@ -52,6 +1119,7 @@
           <w:i/>
         </w:rPr>
       </w:pPr>
+      <w:bookmarkStart w:id="1" w:name="_Toc463276061"/>
       <w:r>
         <w:lastRenderedPageBreak/>
         <w:t xml:space="preserve">Projecto </w:t>
@@ -62,6 +1130,7 @@
         </w:rPr>
         <w:t>eMudar</w:t>
       </w:r>
+      <w:bookmarkEnd w:id="1"/>
     </w:p>
     <w:p>
       <w:pPr>
@@ -71,9 +1140,11 @@
           <w:numId w:val="1"/>
         </w:numPr>
       </w:pPr>
+      <w:bookmarkStart w:id="2" w:name="_Toc463276062"/>
       <w:r>
         <w:t>Enquadramento</w:t>
       </w:r>
+      <w:bookmarkEnd w:id="2"/>
     </w:p>
     <w:p>
       <w:r>
@@ -178,12 +1249,14 @@
           <w:i/>
         </w:rPr>
       </w:pPr>
+      <w:bookmarkStart w:id="3" w:name="_Toc463276063"/>
       <w:r>
         <w:rPr>
           <w:i/>
         </w:rPr>
         <w:t>Stakeholders</w:t>
       </w:r>
+      <w:bookmarkEnd w:id="3"/>
     </w:p>
     <w:p>
       <w:r>
@@ -284,7 +1357,6 @@
           <w:hyperlink w:anchor="bpaglance" w:history="1">
             <w:r>
               <w:rPr>
-                <w:rStyle w:val="ListParagraph"/>
                 <w:noProof/>
               </w:rPr>
               <w:t>1</w:t>
@@ -310,9 +1382,11 @@
           <w:numId w:val="1"/>
         </w:numPr>
       </w:pPr>
+      <w:bookmarkStart w:id="4" w:name="_Toc463276064"/>
       <w:r>
         <w:t>Funcionalidades</w:t>
       </w:r>
+      <w:bookmarkEnd w:id="4"/>
     </w:p>
     <w:p>
       <w:r>
@@ -453,9 +1527,11 @@
           <w:numId w:val="1"/>
         </w:numPr>
       </w:pPr>
+      <w:bookmarkStart w:id="5" w:name="_Toc463276065"/>
       <w:r>
         <w:t>Tecnologias</w:t>
       </w:r>
+      <w:bookmarkEnd w:id="5"/>
     </w:p>
     <w:p>
       <w:r>
@@ -711,7 +1787,7 @@
           <w:lang w:eastAsia="pt-PT"/>
         </w:rPr>
         <w:drawing>
-          <wp:inline distT="0" distB="0" distL="0" distR="0" wp14:anchorId="2F0A1FF8" wp14:editId="32793C98">
+          <wp:inline distT="0" distB="0" distL="0" distR="0" wp14:anchorId="322DF0DD" wp14:editId="277E2787">
             <wp:extent cx="5400040" cy="3150235"/>
             <wp:effectExtent l="0" t="0" r="0" b="12065"/>
             <wp:docPr id="1" name="Diagram 1"/>
@@ -948,10 +2024,12 @@
           <w:numId w:val="1"/>
         </w:numPr>
       </w:pPr>
+      <w:bookmarkStart w:id="6" w:name="_Toc463276066"/>
       <w:r>
         <w:lastRenderedPageBreak/>
         <w:t>Estágio</w:t>
       </w:r>
+      <w:bookmarkEnd w:id="6"/>
     </w:p>
     <w:p>
       <w:pPr>
@@ -961,9 +2039,11 @@
           <w:numId w:val="1"/>
         </w:numPr>
       </w:pPr>
+      <w:bookmarkStart w:id="7" w:name="_Toc463276067"/>
       <w:r>
         <w:t>Objectivos</w:t>
       </w:r>
+      <w:bookmarkEnd w:id="7"/>
     </w:p>
     <w:p>
       <w:r>
@@ -992,9 +2072,11 @@
           <w:numId w:val="1"/>
         </w:numPr>
       </w:pPr>
+      <w:bookmarkStart w:id="8" w:name="_Toc463276068"/>
       <w:r>
         <w:t>Trabalhos desenvolvidos</w:t>
       </w:r>
+      <w:bookmarkEnd w:id="8"/>
     </w:p>
     <w:p>
       <w:pPr>
@@ -1004,15 +2086,1208 @@
           <w:numId w:val="1"/>
         </w:numPr>
       </w:pPr>
+      <w:bookmarkStart w:id="9" w:name="_Toc463276069"/>
       <w:r>
         <w:t>Ramp-up</w:t>
       </w:r>
-    </w:p>
-    <w:p>
-      <w:bookmarkStart w:id="0" w:name="_GoBack"/>
-      <w:bookmarkEnd w:id="0"/>
-    </w:p>
-    <w:p>
+      <w:bookmarkEnd w:id="9"/>
+    </w:p>
+    <w:p>
+      <w:r>
+        <w:t xml:space="preserve">O projecto </w:t>
+      </w:r>
+      <w:r>
+        <w:rPr>
+          <w:i/>
+        </w:rPr>
+        <w:t>eMudar</w:t>
+      </w:r>
+      <w:r>
+        <w:t xml:space="preserve"> conta</w:t>
+      </w:r>
+      <w:r>
+        <w:t>, à data,</w:t>
+      </w:r>
+      <w:r>
+        <w:t xml:space="preserve"> com 5 anos de desenvolvimento e manutenção</w:t>
+      </w:r>
+      <w:r>
+        <w:t>, sendo portanto um projecto de grande dimensão e complexidade.</w:t>
+      </w:r>
+    </w:p>
+    <w:p>
+      <w:r>
+        <w:t xml:space="preserve">Por forma a ajudar a adaptação de novos elementos, especialmente de categoria </w:t>
+      </w:r>
+      <w:r>
+        <w:rPr>
+          <w:i/>
+        </w:rPr>
+        <w:t>junior</w:t>
+      </w:r>
+      <w:r>
+        <w:t xml:space="preserve">, procura-se inserir estes num processo de aprendizagem, denominado por </w:t>
+      </w:r>
+      <w:r>
+        <w:rPr>
+          <w:i/>
+        </w:rPr>
+        <w:t>ramp up</w:t>
+      </w:r>
+      <w:r>
+        <w:t>.</w:t>
+      </w:r>
+    </w:p>
+    <w:p>
+      <w:r>
+        <w:t>Este processo procura assegurar uma evolução gradual do novo elemento dentro do projecto, dando a conhecer ao novo elemento o projecto bem como as tecnologias e metodologias presentes.</w:t>
+      </w:r>
+    </w:p>
+    <w:p>
+      <w:r>
+        <w:t>No início do estágio tive oportunidade de realizar exercícios e tarefas, inseridas neste processo de aprendizagem, que me permitiram evoluir de forma acelerada, mas sustentada.</w:t>
+      </w:r>
+    </w:p>
+    <w:p>
+      <w:r>
+        <w:t>Em primeiro lugar, tive oportunidade de conhecer o propósito e funcionamento, a um alto nível, do produto/aplicação, através de vários documentos presentes no repositório do projecto – desde a arquitectura, tecnologias, módulos específicos, etc.</w:t>
+      </w:r>
+      <w:r>
+        <w:t xml:space="preserve"> Este processo foi complementado com reuniões com o </w:t>
+      </w:r>
+      <w:r>
+        <w:rPr>
+          <w:i/>
+        </w:rPr>
+        <w:t>team leader</w:t>
+      </w:r>
+      <w:r>
+        <w:t>, com vista a garantir um processo correcto e bem direccionado.</w:t>
+      </w:r>
+    </w:p>
+    <w:p>
+      <w:r>
+        <w:t>Ao mesmo tempo, com o auxílio da equipa, preparei as ferramentas necessárias para o desempenho das minhas funções na equipa de desenvolvimento:</w:t>
+      </w:r>
+    </w:p>
+    <w:p>
+      <w:pPr>
+        <w:pStyle w:val="ListParagraph"/>
+        <w:numPr>
+          <w:ilvl w:val="0"/>
+          <w:numId w:val="8"/>
+        </w:numPr>
+      </w:pPr>
+      <w:r>
+        <w:rPr>
+          <w:i/>
+        </w:rPr>
+        <w:t>IDE</w:t>
+      </w:r>
+      <w:r>
+        <w:t xml:space="preserve"> - IntelliJ</w:t>
+      </w:r>
+    </w:p>
+    <w:p>
+      <w:pPr>
+        <w:pStyle w:val="ListParagraph"/>
+        <w:numPr>
+          <w:ilvl w:val="0"/>
+          <w:numId w:val="8"/>
+        </w:numPr>
+      </w:pPr>
+      <w:r>
+        <w:t>Servidor Aplicacional – IBM WebSphere Application Server</w:t>
+      </w:r>
+    </w:p>
+    <w:p>
+      <w:pPr>
+        <w:pStyle w:val="ListParagraph"/>
+        <w:numPr>
+          <w:ilvl w:val="0"/>
+          <w:numId w:val="8"/>
+        </w:numPr>
+      </w:pPr>
+      <w:r>
+        <w:t>Bases de Dados – DB2</w:t>
+      </w:r>
+    </w:p>
+    <w:p>
+      <w:pPr>
+        <w:pStyle w:val="ListParagraph"/>
+        <w:numPr>
+          <w:ilvl w:val="0"/>
+          <w:numId w:val="8"/>
+        </w:numPr>
+      </w:pPr>
+      <w:r>
+        <w:t>Sistema de Controlo de Versões - SVN</w:t>
+      </w:r>
+    </w:p>
+    <w:p>
+      <w:pPr>
+        <w:pStyle w:val="ListParagraph"/>
+        <w:numPr>
+          <w:ilvl w:val="0"/>
+          <w:numId w:val="8"/>
+        </w:numPr>
+      </w:pPr>
+      <w:r>
+        <w:t>IBM Process Designer (ferramenta para a construção de processos)</w:t>
+      </w:r>
+    </w:p>
+    <w:p>
+      <w:r>
+        <w:t>A ajuda da equipa foi essencial, logo desde início, para a resolução destas primeiras tarefas, dada a minha inexperiência profissional, nesta área.</w:t>
+      </w:r>
+    </w:p>
+    <w:p>
+      <w:r>
+        <w:t xml:space="preserve">A segunda parte do processo de </w:t>
+      </w:r>
+      <w:r>
+        <w:rPr>
+          <w:i/>
+        </w:rPr>
+        <w:t>ramp up</w:t>
+      </w:r>
+      <w:r>
+        <w:t xml:space="preserve"> foi direccionada para a familiarização </w:t>
+      </w:r>
+      <w:r>
+        <w:t>de uma das plataformas mais importantes do projecto: IBM Business Process Manager. Este tipo de plataformas não fez parte do programa académico durante a formação, e era por isso um tema totalmente desconhecido.</w:t>
+      </w:r>
+    </w:p>
+    <w:p>
+      <w:r>
+        <w:t>Nesta fase, tive oportunidade de realizar alguns exercícios práticos na ferramenta IBM Process Designer.</w:t>
+      </w:r>
+    </w:p>
+    <w:p>
+      <w:pPr>
+        <w:keepNext/>
+      </w:pPr>
+      <w:r>
+        <w:rPr>
+          <w:noProof/>
+          <w:lang w:eastAsia="pt-PT"/>
+        </w:rPr>
+        <w:lastRenderedPageBreak/>
+        <w:drawing>
+          <wp:inline distT="0" distB="0" distL="0" distR="0">
+            <wp:extent cx="5400040" cy="2399030"/>
+            <wp:effectExtent l="19050" t="19050" r="10160" b="20320"/>
+            <wp:docPr id="2" name="Picture 2"/>
+            <wp:cNvGraphicFramePr>
+              <a:graphicFrameLocks xmlns:a="http://schemas.openxmlformats.org/drawingml/2006/main" noChangeAspect="1"/>
+            </wp:cNvGraphicFramePr>
+            <a:graphic xmlns:a="http://schemas.openxmlformats.org/drawingml/2006/main">
+              <a:graphicData uri="http://schemas.openxmlformats.org/drawingml/2006/picture">
+                <pic:pic xmlns:pic="http://schemas.openxmlformats.org/drawingml/2006/picture">
+                  <pic:nvPicPr>
+                    <pic:cNvPr id="2" name="process-designer-1.png"/>
+                    <pic:cNvPicPr/>
+                  </pic:nvPicPr>
+                  <pic:blipFill>
+                    <a:blip r:embed="rId13">
+                      <a:extLst>
+                        <a:ext uri="{28A0092B-C50C-407E-A947-70E740481C1C}">
+                          <a14:useLocalDpi xmlns:a14="http://schemas.microsoft.com/office/drawing/2010/main" val="0"/>
+                        </a:ext>
+                      </a:extLst>
+                    </a:blip>
+                    <a:stretch>
+                      <a:fillRect/>
+                    </a:stretch>
+                  </pic:blipFill>
+                  <pic:spPr>
+                    <a:xfrm>
+                      <a:off x="0" y="0"/>
+                      <a:ext cx="5400040" cy="2399030"/>
+                    </a:xfrm>
+                    <a:prstGeom prst="rect">
+                      <a:avLst/>
+                    </a:prstGeom>
+                    <a:ln w="3175">
+                      <a:solidFill>
+                        <a:schemeClr val="tx1"/>
+                      </a:solidFill>
+                    </a:ln>
+                  </pic:spPr>
+                </pic:pic>
+              </a:graphicData>
+            </a:graphic>
+          </wp:inline>
+        </w:drawing>
+      </w:r>
+    </w:p>
+    <w:p>
+      <w:pPr>
+        <w:pStyle w:val="Caption"/>
+        <w:jc w:val="right"/>
+      </w:pPr>
+      <w:r>
+        <w:t xml:space="preserve">Figura </w:t>
+      </w:r>
+      <w:r>
+        <w:fldChar w:fldCharType="begin"/>
+      </w:r>
+      <w:r>
+        <w:instrText xml:space="preserve"> SEQ Figura \* ARABIC </w:instrText>
+      </w:r>
+      <w:r>
+        <w:fldChar w:fldCharType="separate"/>
+      </w:r>
+      <w:r>
+        <w:rPr>
+          <w:noProof/>
+        </w:rPr>
+        <w:t>1</w:t>
+      </w:r>
+      <w:r>
+        <w:fldChar w:fldCharType="end"/>
+      </w:r>
+      <w:r>
+        <w:t xml:space="preserve"> - IBM Process Designer</w:t>
+      </w:r>
+    </w:p>
+    <w:p>
+      <w:r>
+        <w:t>Esta ferramenta é utilizada na criação e modelação de processos de negócios, parte fundamental da aplicação desenvolvida neste projecto.</w:t>
+      </w:r>
+    </w:p>
+    <w:p>
+      <w:r>
+        <w:t xml:space="preserve">A minha formação teve por base o desenvolvimento de um simples processo, desde </w:t>
+      </w:r>
+      <w:r>
+        <w:t xml:space="preserve">o </w:t>
+      </w:r>
+      <w:r>
+        <w:rPr>
+          <w:i/>
+        </w:rPr>
+        <w:t>design</w:t>
+      </w:r>
+      <w:r>
+        <w:t xml:space="preserve"> até à implementação.</w:t>
+      </w:r>
+    </w:p>
+    <w:p>
+      <w:r>
+        <w:t>Este processo</w:t>
+      </w:r>
+      <w:r>
+        <w:t xml:space="preserve"> tem por objectivo calcular a multiplicação de dois valores numéricos introduzidos pelo utilizador num primeiro ecrã, e apresentar o resultado num novo ecrã. Apesar de simples e de pequena dimensão, </w:t>
+      </w:r>
+      <w:r>
+        <w:t xml:space="preserve">o processo </w:t>
+      </w:r>
+      <w:r>
+        <w:t>reúne uma parte considerável dos principais componentes dos processos que são desenvolvido para a aplicação:</w:t>
+      </w:r>
+    </w:p>
+    <w:p>
+      <w:pPr>
+        <w:pStyle w:val="ListParagraph"/>
+        <w:numPr>
+          <w:ilvl w:val="0"/>
+          <w:numId w:val="9"/>
+        </w:numPr>
+      </w:pPr>
+      <w:r>
+        <w:rPr>
+          <w:i/>
+        </w:rPr>
+        <w:t>Workflow</w:t>
+      </w:r>
+    </w:p>
+    <w:p>
+      <w:pPr>
+        <w:pStyle w:val="ListParagraph"/>
+        <w:numPr>
+          <w:ilvl w:val="0"/>
+          <w:numId w:val="9"/>
+        </w:numPr>
+      </w:pPr>
+      <w:r>
+        <w:t>Tarefas</w:t>
+      </w:r>
+    </w:p>
+    <w:p>
+      <w:pPr>
+        <w:pStyle w:val="ListParagraph"/>
+        <w:numPr>
+          <w:ilvl w:val="0"/>
+          <w:numId w:val="9"/>
+        </w:numPr>
+      </w:pPr>
+      <w:r>
+        <w:t>Criação de Ecrãs</w:t>
+      </w:r>
+    </w:p>
+    <w:p>
+      <w:pPr>
+        <w:pStyle w:val="ListParagraph"/>
+        <w:numPr>
+          <w:ilvl w:val="0"/>
+          <w:numId w:val="9"/>
+        </w:numPr>
+      </w:pPr>
+      <w:r>
+        <w:t>Recurso</w:t>
+      </w:r>
+      <w:r>
+        <w:t xml:space="preserve"> a </w:t>
+      </w:r>
+      <w:r>
+        <w:rPr>
+          <w:i/>
+        </w:rPr>
+        <w:t>web services</w:t>
+      </w:r>
+      <w:r>
+        <w:t xml:space="preserve"> (serviços)</w:t>
+      </w:r>
+      <w:r>
+        <w:t xml:space="preserve"> do componente de integração (já referido anteriormente)</w:t>
+      </w:r>
+    </w:p>
+    <w:p>
+      <w:pPr>
+        <w:keepNext/>
+      </w:pPr>
+      <w:r>
+        <w:rPr>
+          <w:noProof/>
+          <w:lang w:eastAsia="pt-PT"/>
+        </w:rPr>
+        <w:drawing>
+          <wp:inline distT="0" distB="0" distL="0" distR="0" wp14:anchorId="678DA4F2" wp14:editId="3FFDBEA4">
+            <wp:extent cx="5400040" cy="701040"/>
+            <wp:effectExtent l="19050" t="19050" r="10160" b="22860"/>
+            <wp:docPr id="3" name="Picture 3"/>
+            <wp:cNvGraphicFramePr>
+              <a:graphicFrameLocks xmlns:a="http://schemas.openxmlformats.org/drawingml/2006/main" noChangeAspect="1"/>
+            </wp:cNvGraphicFramePr>
+            <a:graphic xmlns:a="http://schemas.openxmlformats.org/drawingml/2006/main">
+              <a:graphicData uri="http://schemas.openxmlformats.org/drawingml/2006/picture">
+                <pic:pic xmlns:pic="http://schemas.openxmlformats.org/drawingml/2006/picture">
+                  <pic:nvPicPr>
+                    <pic:cNvPr id="3" name="process-designer-2.png"/>
+                    <pic:cNvPicPr/>
+                  </pic:nvPicPr>
+                  <pic:blipFill>
+                    <a:blip r:embed="rId14">
+                      <a:extLst>
+                        <a:ext uri="{28A0092B-C50C-407E-A947-70E740481C1C}">
+                          <a14:useLocalDpi xmlns:a14="http://schemas.microsoft.com/office/drawing/2010/main" val="0"/>
+                        </a:ext>
+                      </a:extLst>
+                    </a:blip>
+                    <a:stretch>
+                      <a:fillRect/>
+                    </a:stretch>
+                  </pic:blipFill>
+                  <pic:spPr>
+                    <a:xfrm>
+                      <a:off x="0" y="0"/>
+                      <a:ext cx="5400040" cy="701040"/>
+                    </a:xfrm>
+                    <a:prstGeom prst="rect">
+                      <a:avLst/>
+                    </a:prstGeom>
+                    <a:ln w="3175">
+                      <a:solidFill>
+                        <a:schemeClr val="tx1"/>
+                      </a:solidFill>
+                    </a:ln>
+                  </pic:spPr>
+                </pic:pic>
+              </a:graphicData>
+            </a:graphic>
+          </wp:inline>
+        </w:drawing>
+      </w:r>
+    </w:p>
+    <w:p>
+      <w:pPr>
+        <w:pStyle w:val="Caption"/>
+        <w:jc w:val="right"/>
+      </w:pPr>
+      <w:r>
+        <w:t xml:space="preserve">Figura </w:t>
+      </w:r>
+      <w:r>
+        <w:fldChar w:fldCharType="begin"/>
+      </w:r>
+      <w:r>
+        <w:instrText xml:space="preserve"> SEQ Figura \* ARABIC </w:instrText>
+      </w:r>
+      <w:r>
+        <w:fldChar w:fldCharType="separate"/>
+      </w:r>
+      <w:r>
+        <w:rPr>
+          <w:noProof/>
+        </w:rPr>
+        <w:t>2</w:t>
+      </w:r>
+      <w:r>
+        <w:fldChar w:fldCharType="end"/>
+      </w:r>
+      <w:r>
+        <w:t xml:space="preserve"> - Diagrama do processo</w:t>
+      </w:r>
+    </w:p>
+    <w:p>
+      <w:pPr>
+        <w:keepNext/>
+      </w:pPr>
+      <w:r>
+        <w:rPr>
+          <w:noProof/>
+          <w:lang w:eastAsia="pt-PT"/>
+        </w:rPr>
+        <w:drawing>
+          <wp:inline distT="0" distB="0" distL="0" distR="0" wp14:anchorId="3A3B53DA" wp14:editId="110CB089">
+            <wp:extent cx="5400040" cy="1457325"/>
+            <wp:effectExtent l="19050" t="19050" r="10160" b="28575"/>
+            <wp:docPr id="4" name="Picture 4"/>
+            <wp:cNvGraphicFramePr>
+              <a:graphicFrameLocks xmlns:a="http://schemas.openxmlformats.org/drawingml/2006/main" noChangeAspect="1"/>
+            </wp:cNvGraphicFramePr>
+            <a:graphic xmlns:a="http://schemas.openxmlformats.org/drawingml/2006/main">
+              <a:graphicData uri="http://schemas.openxmlformats.org/drawingml/2006/picture">
+                <pic:pic xmlns:pic="http://schemas.openxmlformats.org/drawingml/2006/picture">
+                  <pic:nvPicPr>
+                    <pic:cNvPr id="4" name="process-designer-3.png"/>
+                    <pic:cNvPicPr/>
+                  </pic:nvPicPr>
+                  <pic:blipFill>
+                    <a:blip r:embed="rId15">
+                      <a:extLst>
+                        <a:ext uri="{28A0092B-C50C-407E-A947-70E740481C1C}">
+                          <a14:useLocalDpi xmlns:a14="http://schemas.microsoft.com/office/drawing/2010/main" val="0"/>
+                        </a:ext>
+                      </a:extLst>
+                    </a:blip>
+                    <a:stretch>
+                      <a:fillRect/>
+                    </a:stretch>
+                  </pic:blipFill>
+                  <pic:spPr>
+                    <a:xfrm>
+                      <a:off x="0" y="0"/>
+                      <a:ext cx="5400040" cy="1457325"/>
+                    </a:xfrm>
+                    <a:prstGeom prst="rect">
+                      <a:avLst/>
+                    </a:prstGeom>
+                    <a:ln w="3175">
+                      <a:solidFill>
+                        <a:schemeClr val="tx1"/>
+                      </a:solidFill>
+                    </a:ln>
+                  </pic:spPr>
+                </pic:pic>
+              </a:graphicData>
+            </a:graphic>
+          </wp:inline>
+        </w:drawing>
+      </w:r>
+    </w:p>
+    <w:p>
+      <w:pPr>
+        <w:pStyle w:val="Caption"/>
+        <w:jc w:val="right"/>
+      </w:pPr>
+      <w:r>
+        <w:t xml:space="preserve">Figura </w:t>
+      </w:r>
+      <w:r>
+        <w:fldChar w:fldCharType="begin"/>
+      </w:r>
+      <w:r>
+        <w:instrText xml:space="preserve"> SEQ Figura \* ARABIC </w:instrText>
+      </w:r>
+      <w:r>
+        <w:fldChar w:fldCharType="separate"/>
+      </w:r>
+      <w:r>
+        <w:rPr>
+          <w:noProof/>
+        </w:rPr>
+        <w:t>3</w:t>
+      </w:r>
+      <w:r>
+        <w:fldChar w:fldCharType="end"/>
+      </w:r>
+      <w:r>
+        <w:t xml:space="preserve"> - Tarefa de cálculo da multiplicação</w:t>
+      </w:r>
+    </w:p>
+    <w:p/>
+    <w:p>
+      <w:r>
+        <w:lastRenderedPageBreak/>
+        <w:t xml:space="preserve">O desenvolvimento dos ecrãs do processo permitiu também estabelecer o primeiro contacto com plataforma </w:t>
+      </w:r>
+      <w:r>
+        <w:rPr>
+          <w:i/>
+        </w:rPr>
+        <w:t>ZK</w:t>
+      </w:r>
+      <w:r>
+        <w:t xml:space="preserve">. Este passo foi importante pois não possuía, </w:t>
+      </w:r>
+      <w:r>
+        <w:t>naquele</w:t>
+      </w:r>
+      <w:r>
+        <w:t xml:space="preserve"> momento, quaisquer conhecimentos sobre </w:t>
+      </w:r>
+      <w:r>
+        <w:t>a</w:t>
+      </w:r>
+      <w:r>
+        <w:t xml:space="preserve"> plataforma.</w:t>
+      </w:r>
+    </w:p>
+    <w:p>
+      <w:r>
+        <w:t xml:space="preserve">A conclusão do processo de </w:t>
+      </w:r>
+      <w:r>
+        <w:rPr>
+          <w:i/>
+        </w:rPr>
+        <w:t>ramp up</w:t>
+      </w:r>
+      <w:r>
+        <w:t xml:space="preserve"> deu-se em duas partes:</w:t>
+      </w:r>
+    </w:p>
+    <w:p>
+      <w:pPr>
+        <w:pStyle w:val="ListParagraph"/>
+        <w:numPr>
+          <w:ilvl w:val="0"/>
+          <w:numId w:val="10"/>
+        </w:numPr>
+      </w:pPr>
+      <w:r>
+        <w:t xml:space="preserve">Desenvolvimento de uma aplicação </w:t>
+      </w:r>
+      <w:r>
+        <w:rPr>
+          <w:i/>
+        </w:rPr>
+        <w:t>standalone</w:t>
+      </w:r>
+      <w:r>
+        <w:t xml:space="preserve"> como ferramenta de apoio à equipa de </w:t>
+      </w:r>
+      <w:r>
+        <w:rPr>
+          <w:i/>
+        </w:rPr>
+        <w:t>testing</w:t>
+      </w:r>
+      <w:r>
+        <w:t xml:space="preserve"> para a clonagem de </w:t>
+      </w:r>
+      <w:r>
+        <w:rPr>
+          <w:i/>
+        </w:rPr>
+        <w:t>issues</w:t>
+      </w:r>
+      <w:r>
+        <w:rPr>
+          <w:rStyle w:val="FootnoteReference"/>
+          <w:i/>
+        </w:rPr>
+        <w:footnoteReference w:id="1"/>
+      </w:r>
+      <w:r>
+        <w:t xml:space="preserve"> </w:t>
+      </w:r>
+    </w:p>
+    <w:p>
+      <w:pPr>
+        <w:rPr>
+          <w:rStyle w:val="SubtleReference"/>
+          <w:smallCaps w:val="0"/>
+          <w:color w:val="auto"/>
+        </w:rPr>
+      </w:pPr>
+      <w:r>
+        <w:rPr>
+          <w:rStyle w:val="SubtleReference"/>
+          <w:smallCaps w:val="0"/>
+          <w:color w:val="auto"/>
+        </w:rPr>
+        <w:t>O desenvolvimento desta aplicação permitiu-me aprofundar os conhecimentos, já adquiridos ao longo do período de formação académica, sobre os protocolos utilizados em contexto de web services (SOAP e REST) e ao mesmo tempo familiarizar-me com a ferramenta de gestão de problemas Jira.</w:t>
+      </w:r>
+    </w:p>
+    <w:p>
+      <w:pPr>
+        <w:pStyle w:val="ListParagraph"/>
+        <w:numPr>
+          <w:ilvl w:val="0"/>
+          <w:numId w:val="10"/>
+        </w:numPr>
+        <w:rPr>
+          <w:rStyle w:val="SubtleReference"/>
+          <w:smallCaps w:val="0"/>
+          <w:color w:val="auto"/>
+        </w:rPr>
+      </w:pPr>
+      <w:r>
+        <w:rPr>
+          <w:rStyle w:val="SubtleReference"/>
+          <w:smallCaps w:val="0"/>
+          <w:color w:val="auto"/>
+        </w:rPr>
+        <w:t>Resolução de pequenos problemas de manutenção</w:t>
+      </w:r>
+    </w:p>
+    <w:p>
+      <w:pPr>
+        <w:rPr>
+          <w:rStyle w:val="SubtleReference"/>
+          <w:smallCaps w:val="0"/>
+          <w:color w:val="auto"/>
+        </w:rPr>
+      </w:pPr>
+      <w:r>
+        <w:rPr>
+          <w:rStyle w:val="SubtleReference"/>
+          <w:smallCaps w:val="0"/>
+          <w:color w:val="auto"/>
+        </w:rPr>
+        <w:t>Esta tarefa teve como objectivo a resolução de pequenos problemas e implementação de alterações na aplicação que surgiram em durante trabalhos de manuntenção, e constituiu o primeiro contacto mais profundo com a estrutura e código desenvolvido no projecto.</w:t>
+      </w:r>
+    </w:p>
+    <w:p>
+      <w:pPr>
+        <w:pStyle w:val="Heading3"/>
+        <w:numPr>
+          <w:ilvl w:val="2"/>
+          <w:numId w:val="1"/>
+        </w:numPr>
+        <w:rPr>
+          <w:rStyle w:val="SubtleReference"/>
+          <w:smallCaps w:val="0"/>
+          <w:color w:val="1F4D78" w:themeColor="accent1" w:themeShade="7F"/>
+        </w:rPr>
+      </w:pPr>
+      <w:r>
+        <w:rPr>
+          <w:rStyle w:val="SubtleReference"/>
+          <w:smallCaps w:val="0"/>
+          <w:color w:val="1F4D78" w:themeColor="accent1" w:themeShade="7F"/>
+        </w:rPr>
+        <w:t>Desenvolvimento</w:t>
+      </w:r>
+    </w:p>
+    <w:p>
+      <w:r>
+        <w:t xml:space="preserve">Concluída a primeira fase de aprendizagem, com a aquisição das bases sobre a aplicação e o projecto, </w:t>
+      </w:r>
+      <w:r>
+        <w:t>iniciei a fase de desenvolvimento de módulos da aplicação.</w:t>
+      </w:r>
+    </w:p>
+    <w:p>
+      <w:r>
+        <w:t>O desenvolvimento, neste projecto, tem várias fases:</w:t>
+      </w:r>
+    </w:p>
+    <w:p>
+      <w:pPr>
+        <w:pStyle w:val="ListParagraph"/>
+        <w:numPr>
+          <w:ilvl w:val="0"/>
+          <w:numId w:val="10"/>
+        </w:numPr>
+      </w:pPr>
+      <w:r>
+        <w:t>Apresentação e Análise Funcional</w:t>
+      </w:r>
+    </w:p>
+    <w:p>
+      <w:pPr>
+        <w:pStyle w:val="ListParagraph"/>
+        <w:numPr>
+          <w:ilvl w:val="0"/>
+          <w:numId w:val="10"/>
+        </w:numPr>
+      </w:pPr>
+      <w:r>
+        <w:t>Análise detalhada dos requisitos</w:t>
+      </w:r>
+    </w:p>
+    <w:p>
+      <w:pPr>
+        <w:pStyle w:val="ListParagraph"/>
+        <w:numPr>
+          <w:ilvl w:val="0"/>
+          <w:numId w:val="10"/>
+        </w:numPr>
+      </w:pPr>
+      <w:r>
+        <w:t>Estimativas</w:t>
+      </w:r>
+    </w:p>
+    <w:p>
+      <w:pPr>
+        <w:pStyle w:val="ListParagraph"/>
+        <w:numPr>
+          <w:ilvl w:val="0"/>
+          <w:numId w:val="10"/>
+        </w:numPr>
+      </w:pPr>
+      <w:r>
+        <w:t>Desenvolvimento</w:t>
+      </w:r>
+    </w:p>
+    <w:p>
+      <w:pPr>
+        <w:pStyle w:val="ListParagraph"/>
+        <w:numPr>
+          <w:ilvl w:val="0"/>
+          <w:numId w:val="10"/>
+        </w:numPr>
+      </w:pPr>
+      <w:r>
+        <w:t>Conclusão</w:t>
+      </w:r>
+    </w:p>
+    <w:p>
+      <w:r>
+        <w:t>Todos estes passos são, de um modo geral, transversais ao componente a desenvolver para a aplicação, e tive a oportunidade, durante o período de estágio, de participar em todos eles.</w:t>
+      </w:r>
+    </w:p>
+    <w:p>
+      <w:pPr>
+        <w:pStyle w:val="Heading4"/>
+      </w:pPr>
+      <w:r>
+        <w:t>Apresentação e Análise Funcional</w:t>
+      </w:r>
+    </w:p>
+    <w:p>
+      <w:r>
+        <w:t>A primeira parte do processo de desenvolvimento consiste na apresentação, por parte dos elementos da equipa de análise funcional, do objectivo e funcionamento do componente/módulo a desenvolver, com a explicação de conceitos de negócio inerentes ao módulo, requisitos do cliente e estrutura pretendida. Este processo de apresentação é complementado com uma análise entre os vários elementos presentes, abordando a possibilidade de várias soluções primárias.</w:t>
+      </w:r>
+    </w:p>
+    <w:p>
+      <w:pPr>
+        <w:pStyle w:val="Heading4"/>
+      </w:pPr>
+      <w:r>
+        <w:t>Análise Detalha dos Requisitos</w:t>
+      </w:r>
+    </w:p>
+    <w:p>
+      <w:r>
+        <w:t xml:space="preserve">Depois de apresentado o componente a desenvolver, a equipa de desenvolvimento reúne-se para, de forma detalhada, analisar os requisitos do cliente. </w:t>
+      </w:r>
+    </w:p>
+    <w:p>
+      <w:r>
+        <w:t>Esta reunião traduz-se num processo de debate e discussão sobre a forma de abordar os problemas e a procura de consenso nas soluções a utilizar de acordo com o que é pretendido pelo cliente.</w:t>
+      </w:r>
+    </w:p>
+    <w:p>
+      <w:pPr>
+        <w:pStyle w:val="Heading4"/>
+      </w:pPr>
+      <w:r>
+        <w:lastRenderedPageBreak/>
+        <w:t>Estimativas</w:t>
+      </w:r>
+    </w:p>
+    <w:p>
+      <w:r>
+        <w:t>Com a conclusão da análise aos requisitos exigidos pelo cliente, é pedido à equipa que elabore as estimativas</w:t>
+      </w:r>
+      <w:r>
+        <w:t xml:space="preserve"> de desenvolvimento do módulo, através da análise aos vários componentes que constituem o constituem. Mais uma vez, a equipa reúne-se para procurar estabelecer estimativas adequadas. É um processo fundamental para a elaboração do esforço a apresentar ao cliente, e extremamente difícil numa fase inicial de carreira. Senti dificuldades, principalmente no primeiro módulo em que estive envolvido, fruto da minha inexperiência, embora não considere que esta situação constitua um problema, mas sim mais uma oportunidade de aprendizagem, que é contínua.</w:t>
+      </w:r>
+    </w:p>
+    <w:p>
+      <w:pPr>
+        <w:pStyle w:val="Heading4"/>
+      </w:pPr>
+      <w:r>
+        <w:t>Desenvolvimento</w:t>
+      </w:r>
+    </w:p>
+    <w:p>
+      <w:r>
+        <w:t xml:space="preserve">No projecto </w:t>
+      </w:r>
+      <w:r>
+        <w:rPr>
+          <w:i/>
+        </w:rPr>
+        <w:t>eMudar</w:t>
+      </w:r>
+      <w:r>
+        <w:t xml:space="preserve">, um aspecto que considerei bastante importante foi a “exigência”, a todos os envolvimentos neste processo, de um desenvolvimento </w:t>
+      </w:r>
+      <w:r>
+        <w:rPr>
+          <w:i/>
+        </w:rPr>
+        <w:t xml:space="preserve">full stack, </w:t>
+      </w:r>
+      <w:r>
+        <w:t>isto é, procurar garantir que os programadores estejam envolvidos na criação de todos os elementos dos módulos a desenvolver (camada de apresentação, negócio e dados), assegurando assim que a evolução é feita de forma global, ao nível das diversas tecnologias.</w:t>
+      </w:r>
+    </w:p>
+    <w:p>
+      <w:r>
+        <w:t xml:space="preserve">No que diz respeito ao desenvolvimento, mais propriamente dito, o </w:t>
+      </w:r>
+      <w:r>
+        <w:rPr>
+          <w:i/>
+        </w:rPr>
+        <w:t>team leader</w:t>
+      </w:r>
+      <w:r>
+        <w:t xml:space="preserve"> estabelece, de acordo com os trabalhos que foram estimados no ponto anterior, um catálogo de tarefas</w:t>
+      </w:r>
+      <w:r>
+        <w:t>, que no conjunto representam o módulo a construir. Estas tarefas são distribuídas pelos elementos de acordo com critérios estabelecidos em concreto para o módulo específico, por exemplo, se determinado elemento esteve envolvido no desenvolvimento de um componente que é utilizado numa fracção do novo módulo, fará sentido que esse mesmo elemento se foque mais nessa parte. Esta atribuição é sempre feita em conjunto com toda a equipa.</w:t>
+      </w:r>
+    </w:p>
+    <w:p>
+      <w:pPr>
+        <w:pStyle w:val="Heading4"/>
+      </w:pPr>
+      <w:r>
+        <w:t>Conclusão</w:t>
+      </w:r>
+    </w:p>
+    <w:p>
+      <w:r>
+        <w:t xml:space="preserve">No que diz respeito à equipa de desenvolvimento, a conclusão da construção do novo componente atinge-se quando todas as tarefas estão concluídas. Normalmente as últimas tarefas a realizar são as revisões de código e testes de desenvolvimento (testes especificados pela equipa de </w:t>
+      </w:r>
+      <w:r>
+        <w:rPr>
+          <w:i/>
+        </w:rPr>
+        <w:t>testing</w:t>
+      </w:r>
+      <w:r>
+        <w:t xml:space="preserve"> e realizados pelos programadores).</w:t>
+      </w:r>
+    </w:p>
+    <w:p>
+      <w:r>
+        <w:t xml:space="preserve">Depois de concluído o processo de desenvolvimento, o módulo é entregue à equipa de </w:t>
+      </w:r>
+      <w:r>
+        <w:rPr>
+          <w:i/>
+        </w:rPr>
+        <w:t>testing</w:t>
+      </w:r>
+      <w:r>
+        <w:t xml:space="preserve"> e posto à prova para a detecção de problemas que possam ainda existir.</w:t>
+      </w:r>
+    </w:p>
+    <w:p>
+      <w:pPr>
+        <w:pStyle w:val="Heading3"/>
+        <w:numPr>
+          <w:ilvl w:val="2"/>
+          <w:numId w:val="1"/>
+        </w:numPr>
+      </w:pPr>
+      <w:r>
+        <w:t>Módulos específicos desenvolvidos</w:t>
+      </w:r>
+    </w:p>
+    <w:p>
+      <w:r>
+        <w:t xml:space="preserve">Ao longo do estágio tive oportunidade de participar no desenvolvimento, de raíz, de dois módulo da aplicação. </w:t>
+      </w:r>
+    </w:p>
+    <w:p>
+      <w:pPr>
+        <w:pStyle w:val="Heading4"/>
+        <w:numPr>
+          <w:ilvl w:val="3"/>
+          <w:numId w:val="1"/>
+        </w:numPr>
+      </w:pPr>
+      <w:r>
+        <w:t>Processo Caixas - Módulo Bloco A</w:t>
+      </w:r>
+    </w:p>
+    <w:p>
+      <w:r>
+        <w:t xml:space="preserve">O primeiro módulo no qual estive inserido tem o nome de </w:t>
+      </w:r>
+      <w:r>
+        <w:rPr>
+          <w:i/>
+        </w:rPr>
+        <w:t>Caixas Bloco A</w:t>
+      </w:r>
+      <w:r>
+        <w:t>.</w:t>
+      </w:r>
+    </w:p>
+    <w:p>
+      <w:r>
+        <w:t xml:space="preserve">Este módulo faz parte de um novo componente da aplicação: Caixas. Este componente é composto por mais </w:t>
+      </w:r>
+      <w:r>
+        <w:t>três blocos: B, C e D.</w:t>
+      </w:r>
+    </w:p>
+    <w:p>
+      <w:r>
+        <w:t>O componente de Caixas diz respeito às diversas operações desenvolvidas em postos de caixas, nos balcões e agências da entidade:</w:t>
+      </w:r>
+    </w:p>
+    <w:p>
+      <w:pPr>
+        <w:pStyle w:val="ListParagraph"/>
+        <w:numPr>
+          <w:ilvl w:val="0"/>
+          <w:numId w:val="11"/>
+        </w:numPr>
+      </w:pPr>
+      <w:r>
+        <w:t>Abertura / Encerramento de Caixa</w:t>
+      </w:r>
+    </w:p>
+    <w:p>
+      <w:pPr>
+        <w:pStyle w:val="ListParagraph"/>
+        <w:numPr>
+          <w:ilvl w:val="0"/>
+          <w:numId w:val="11"/>
+        </w:numPr>
+      </w:pPr>
+      <w:r>
+        <w:t>Entrega / Recepção de Valores Monetários ao / do cofre</w:t>
+      </w:r>
+    </w:p>
+    <w:p>
+      <w:pPr>
+        <w:pStyle w:val="ListParagraph"/>
+        <w:numPr>
+          <w:ilvl w:val="0"/>
+          <w:numId w:val="11"/>
+        </w:numPr>
+      </w:pPr>
+      <w:r>
+        <w:t>Depósitos em Numerário de clientes</w:t>
+      </w:r>
+    </w:p>
+    <w:p>
+      <w:pPr>
+        <w:pStyle w:val="ListParagraph"/>
+        <w:numPr>
+          <w:ilvl w:val="0"/>
+          <w:numId w:val="11"/>
+        </w:numPr>
+      </w:pPr>
+      <w:r>
+        <w:t>Etc...</w:t>
+      </w:r>
+    </w:p>
+    <w:p>
+      <w:r>
+        <w:lastRenderedPageBreak/>
+        <w:t>Concretamente, o bloco A do módulo de Caixas engloba as seguintes operações:</w:t>
+      </w:r>
+    </w:p>
+    <w:p>
+      <w:pPr>
+        <w:pStyle w:val="ListParagraph"/>
+        <w:numPr>
+          <w:ilvl w:val="0"/>
+          <w:numId w:val="12"/>
+        </w:numPr>
+      </w:pPr>
+      <w:r>
+        <w:t>Abertura de Caixa</w:t>
+      </w:r>
+    </w:p>
+    <w:p>
+      <w:pPr>
+        <w:pStyle w:val="ListParagraph"/>
+        <w:numPr>
+          <w:ilvl w:val="0"/>
+          <w:numId w:val="12"/>
+        </w:numPr>
+      </w:pPr>
+      <w:r>
+        <w:t>Fecho de Caixa</w:t>
+      </w:r>
+      <w:r>
+        <w:t xml:space="preserve"> (Processo)</w:t>
+      </w:r>
+    </w:p>
+    <w:p>
+      <w:pPr>
+        <w:pStyle w:val="ListParagraph"/>
+        <w:numPr>
+          <w:ilvl w:val="0"/>
+          <w:numId w:val="12"/>
+        </w:numPr>
+      </w:pPr>
+      <w:r>
+        <w:t>Recepção de valores do Cofre / Entrega ao Caixa</w:t>
+      </w:r>
+      <w:r>
+        <w:t xml:space="preserve"> (Processo)</w:t>
+      </w:r>
+    </w:p>
+    <w:p>
+      <w:pPr>
+        <w:pStyle w:val="ListParagraph"/>
+        <w:numPr>
+          <w:ilvl w:val="0"/>
+          <w:numId w:val="12"/>
+        </w:numPr>
+      </w:pPr>
+      <w:r>
+        <w:t>Anulação da Entrega ao Caixa (Processo)</w:t>
+      </w:r>
+    </w:p>
+    <w:p>
+      <w:pPr>
+        <w:pStyle w:val="ListParagraph"/>
+        <w:numPr>
+          <w:ilvl w:val="0"/>
+          <w:numId w:val="12"/>
+        </w:numPr>
+      </w:pPr>
+      <w:r>
+        <w:t>Entrega de valores da Caixa / Recepção do Cofre</w:t>
+      </w:r>
+      <w:r>
+        <w:t xml:space="preserve"> (Processo)</w:t>
+      </w:r>
+    </w:p>
+    <w:p>
+      <w:pPr>
+        <w:pStyle w:val="ListParagraph"/>
+        <w:numPr>
+          <w:ilvl w:val="0"/>
+          <w:numId w:val="12"/>
+        </w:numPr>
+      </w:pPr>
+      <w:r>
+        <w:t>Validação do saldo de Caixa</w:t>
+      </w:r>
+    </w:p>
+    <w:p>
+      <w:pPr>
+        <w:pStyle w:val="ListParagraph"/>
+        <w:numPr>
+          <w:ilvl w:val="0"/>
+          <w:numId w:val="12"/>
+        </w:numPr>
+      </w:pPr>
+      <w:r>
+        <w:t>Validação do saldo de Cofre</w:t>
+      </w:r>
+    </w:p>
+    <w:p>
+      <w:r>
+        <w:t>Neste bloco, parte das operações representavam processos criados e modelados no BPM, sendo que as restantes era apenas tarefas directas.</w:t>
+      </w:r>
+    </w:p>
+    <w:p>
+      <w:r>
+        <w:t xml:space="preserve">Ao longo do desenvolvimento deste bloco, estive envolvido directamente com os processos de </w:t>
+      </w:r>
+      <w:r>
+        <w:rPr>
+          <w:i/>
+        </w:rPr>
+        <w:t>Fecho de Caixa</w:t>
+      </w:r>
+      <w:r>
+        <w:t xml:space="preserve">, </w:t>
+      </w:r>
+      <w:r>
+        <w:rPr>
+          <w:i/>
+        </w:rPr>
+        <w:t>Anulação da Entrega ao Caixa</w:t>
+      </w:r>
+      <w:r>
+        <w:t xml:space="preserve"> e com a tarefa de </w:t>
+      </w:r>
+      <w:r>
+        <w:rPr>
+          <w:i/>
+        </w:rPr>
+        <w:t>Validação do saldo do Cofre</w:t>
+      </w:r>
+      <w:r>
+        <w:t>.</w:t>
+      </w:r>
+    </w:p>
+    <w:p>
+      <w:pPr>
+        <w:pStyle w:val="Heading5"/>
+      </w:pPr>
+      <w:r>
+        <w:t>Fecho de Caixa</w:t>
+      </w:r>
+    </w:p>
+    <w:p>
+      <w:bookmarkStart w:id="10" w:name="_GoBack"/>
+      <w:bookmarkEnd w:id="10"/>
+    </w:p>
+    <w:p/>
+    <w:p/>
+    <w:p>
+      <w:pPr>
+        <w:rPr>
+          <w:rStyle w:val="SubtleReference"/>
+          <w:smallCaps w:val="0"/>
+          <w:color w:val="auto"/>
+        </w:rPr>
+      </w:pPr>
+    </w:p>
+    <w:p>
+      <w:pPr>
+        <w:rPr>
+          <w:rStyle w:val="SubtleReference"/>
+          <w:smallCaps w:val="0"/>
+          <w:color w:val="auto"/>
+        </w:rPr>
+      </w:pPr>
+    </w:p>
+    <w:p>
+      <w:pPr>
+        <w:rPr>
+          <w:rStyle w:val="SubtleReference"/>
+        </w:rPr>
+      </w:pPr>
+    </w:p>
+    <w:p/>
+    <w:p/>
+    <w:p>
+      <w:r>
+        <w:t xml:space="preserve"> </w:t>
+      </w:r>
       <w:r>
         <w:br w:type="page"/>
       </w:r>
@@ -1023,6 +3298,7 @@
         <w:br w:type="page"/>
       </w:r>
     </w:p>
+    <w:bookmarkStart w:id="11" w:name="_Toc463276070" w:displacedByCustomXml="next"/>
     <w:sdt>
       <w:sdtPr>
         <w:rPr>
@@ -1046,6 +3322,7 @@
           <w:r>
             <w:t>Referências</w:t>
           </w:r>
+          <w:bookmarkEnd w:id="11"/>
         </w:p>
         <w:sdt>
           <w:sdtPr>
@@ -1114,14 +3391,14 @@
                         <w:noProof/>
                       </w:rPr>
                     </w:pPr>
-                    <w:bookmarkStart w:id="1" w:name="bpaglance"/>
+                    <w:bookmarkStart w:id="12" w:name="bpaglance"/>
                     <w:r>
                       <w:rPr>
                         <w:noProof/>
                       </w:rPr>
                       <w:t>[1]</w:t>
                     </w:r>
-                    <w:bookmarkEnd w:id="1"/>
+                    <w:bookmarkEnd w:id="12"/>
                   </w:p>
                 </w:tc>
                 <w:tc>
@@ -1142,7 +3419,7 @@
                       </w:rPr>
                       <w:t xml:space="preserve">"BFA@glance," 2016. [Online]. </w:t>
                     </w:r>
-                    <w:hyperlink r:id="rId13" w:history="1">
+                    <w:hyperlink r:id="rId16" w:history="1">
                       <w:r>
                         <w:rPr>
                           <w:rStyle w:val="Hyperlink"/>
@@ -1198,7 +3475,7 @@
 </file>
 
 <file path=word/endnotes.xml><?xml version="1.0" encoding="utf-8"?>
-<w:endnotes xmlns:wpc="http://schemas.microsoft.com/office/word/2010/wordprocessingCanvas" xmlns:cx="http://schemas.microsoft.com/office/drawing/2014/chartex" xmlns:cx1="http://schemas.microsoft.com/office/drawing/2015/9/8/chartex" xmlns:cx2="http://schemas.microsoft.com/office/drawing/2015/10/21/chartex" xmlns:mc="http://schemas.openxmlformats.org/markup-compatibility/2006" xmlns:o="urn:schemas-microsoft-com:office:office" xmlns:r="http://schemas.openxmlformats.org/officeDocument/2006/relationships" xmlns:m="http://schemas.openxmlformats.org/officeDocument/2006/math" xmlns:v="urn:schemas-microsoft-com:vml" xmlns:wp14="http://schemas.microsoft.com/office/word/2010/wordprocessingDrawing" xmlns:wp="http://schemas.openxmlformats.org/drawingml/2006/wordprocessingDrawing" xmlns:w10="urn:schemas-microsoft-com:office:word" xmlns:w="http://schemas.openxmlformats.org/wordprocessingml/2006/main" xmlns:w14="http://schemas.microsoft.com/office/word/2010/wordml" xmlns:w15="http://schemas.microsoft.com/office/word/2012/wordml" xmlns:w16se="http://schemas.microsoft.com/office/word/2015/wordml/symex" xmlns:wpg="http://schemas.microsoft.com/office/word/2010/wordprocessingGroup" xmlns:wpi="http://schemas.microsoft.com/office/word/2010/wordprocessingInk" xmlns:wne="http://schemas.microsoft.com/office/word/2006/wordml" xmlns:wps="http://schemas.microsoft.com/office/word/2010/wordprocessingShape" mc:Ignorable="w14 w15 w16se wp14">
+<w:endnotes xmlns:wpc="http://schemas.microsoft.com/office/word/2010/wordprocessingCanvas" xmlns:mc="http://schemas.openxmlformats.org/markup-compatibility/2006" xmlns:o="urn:schemas-microsoft-com:office:office" xmlns:r="http://schemas.openxmlformats.org/officeDocument/2006/relationships" xmlns:m="http://schemas.openxmlformats.org/officeDocument/2006/math" xmlns:v="urn:schemas-microsoft-com:vml" xmlns:wp14="http://schemas.microsoft.com/office/word/2010/wordprocessingDrawing" xmlns:wp="http://schemas.openxmlformats.org/drawingml/2006/wordprocessingDrawing" xmlns:w10="urn:schemas-microsoft-com:office:word" xmlns:w="http://schemas.openxmlformats.org/wordprocessingml/2006/main" xmlns:w14="http://schemas.microsoft.com/office/word/2010/wordml" xmlns:w15="http://schemas.microsoft.com/office/word/2012/wordml" xmlns:wpg="http://schemas.microsoft.com/office/word/2010/wordprocessingGroup" xmlns:wpi="http://schemas.microsoft.com/office/word/2010/wordprocessingInk" xmlns:wne="http://schemas.microsoft.com/office/word/2006/wordml" xmlns:wps="http://schemas.microsoft.com/office/word/2010/wordprocessingShape" mc:Ignorable="w14 w15 wp14">
   <w:endnote w:type="separator" w:id="-1">
     <w:p>
       <w:pPr>
@@ -1223,7 +3500,7 @@
 </file>
 
 <file path=word/footnotes.xml><?xml version="1.0" encoding="utf-8"?>
-<w:footnotes xmlns:wpc="http://schemas.microsoft.com/office/word/2010/wordprocessingCanvas" xmlns:cx="http://schemas.microsoft.com/office/drawing/2014/chartex" xmlns:cx1="http://schemas.microsoft.com/office/drawing/2015/9/8/chartex" xmlns:cx2="http://schemas.microsoft.com/office/drawing/2015/10/21/chartex" xmlns:mc="http://schemas.openxmlformats.org/markup-compatibility/2006" xmlns:o="urn:schemas-microsoft-com:office:office" xmlns:r="http://schemas.openxmlformats.org/officeDocument/2006/relationships" xmlns:m="http://schemas.openxmlformats.org/officeDocument/2006/math" xmlns:v="urn:schemas-microsoft-com:vml" xmlns:wp14="http://schemas.microsoft.com/office/word/2010/wordprocessingDrawing" xmlns:wp="http://schemas.openxmlformats.org/drawingml/2006/wordprocessingDrawing" xmlns:w10="urn:schemas-microsoft-com:office:word" xmlns:w="http://schemas.openxmlformats.org/wordprocessingml/2006/main" xmlns:w14="http://schemas.microsoft.com/office/word/2010/wordml" xmlns:w15="http://schemas.microsoft.com/office/word/2012/wordml" xmlns:w16se="http://schemas.microsoft.com/office/word/2015/wordml/symex" xmlns:wpg="http://schemas.microsoft.com/office/word/2010/wordprocessingGroup" xmlns:wpi="http://schemas.microsoft.com/office/word/2010/wordprocessingInk" xmlns:wne="http://schemas.microsoft.com/office/word/2006/wordml" xmlns:wps="http://schemas.microsoft.com/office/word/2010/wordprocessingShape" mc:Ignorable="w14 w15 w16se wp14">
+<w:footnotes xmlns:wpc="http://schemas.microsoft.com/office/word/2010/wordprocessingCanvas" xmlns:mc="http://schemas.openxmlformats.org/markup-compatibility/2006" xmlns:o="urn:schemas-microsoft-com:office:office" xmlns:r="http://schemas.openxmlformats.org/officeDocument/2006/relationships" xmlns:m="http://schemas.openxmlformats.org/officeDocument/2006/math" xmlns:v="urn:schemas-microsoft-com:vml" xmlns:wp14="http://schemas.microsoft.com/office/word/2010/wordprocessingDrawing" xmlns:wp="http://schemas.openxmlformats.org/drawingml/2006/wordprocessingDrawing" xmlns:w10="urn:schemas-microsoft-com:office:word" xmlns:w="http://schemas.openxmlformats.org/wordprocessingml/2006/main" xmlns:w14="http://schemas.microsoft.com/office/word/2010/wordml" xmlns:w15="http://schemas.microsoft.com/office/word/2012/wordml" xmlns:wpg="http://schemas.microsoft.com/office/word/2010/wordprocessingGroup" xmlns:wpi="http://schemas.microsoft.com/office/word/2010/wordprocessingInk" xmlns:wne="http://schemas.microsoft.com/office/word/2006/wordml" xmlns:wps="http://schemas.microsoft.com/office/word/2010/wordprocessingShape" mc:Ignorable="w14 w15 wp14">
   <w:footnote w:type="separator" w:id="-1">
     <w:p>
       <w:pPr>
@@ -1241,6 +3518,34 @@
       </w:pPr>
       <w:r>
         <w:continuationSeparator/>
+      </w:r>
+    </w:p>
+  </w:footnote>
+  <w:footnote w:id="1">
+    <w:p>
+      <w:pPr>
+        <w:pStyle w:val="FootnoteText"/>
+      </w:pPr>
+      <w:r>
+        <w:rPr>
+          <w:rStyle w:val="FootnoteReference"/>
+        </w:rPr>
+        <w:footnoteRef/>
+      </w:r>
+      <w:r>
+        <w:t xml:space="preserve"> </w:t>
+      </w:r>
+      <w:r>
+        <w:rPr>
+          <w:i/>
+        </w:rPr>
+        <w:t>Issues</w:t>
+      </w:r>
+      <w:r>
+        <w:t xml:space="preserve"> são os problemas relatados pelos consumidores da aplica</w:t>
+      </w:r>
+      <w:r>
+        <w:t>ção, numa ferramenta criada para o efeito – Jira (Atlassian)</w:t>
       </w:r>
     </w:p>
   </w:footnote>
@@ -1248,7 +3553,7 @@
 </file>
 
 <file path=word/numbering.xml><?xml version="1.0" encoding="utf-8"?>
-<w:numbering xmlns:wpc="http://schemas.microsoft.com/office/word/2010/wordprocessingCanvas" xmlns:cx="http://schemas.microsoft.com/office/drawing/2014/chartex" xmlns:cx1="http://schemas.microsoft.com/office/drawing/2015/9/8/chartex" xmlns:cx2="http://schemas.microsoft.com/office/drawing/2015/10/21/chartex" xmlns:mc="http://schemas.openxmlformats.org/markup-compatibility/2006" xmlns:o="urn:schemas-microsoft-com:office:office" xmlns:r="http://schemas.openxmlformats.org/officeDocument/2006/relationships" xmlns:m="http://schemas.openxmlformats.org/officeDocument/2006/math" xmlns:v="urn:schemas-microsoft-com:vml" xmlns:wp14="http://schemas.microsoft.com/office/word/2010/wordprocessingDrawing" xmlns:wp="http://schemas.openxmlformats.org/drawingml/2006/wordprocessingDrawing" xmlns:w10="urn:schemas-microsoft-com:office:word" xmlns:w="http://schemas.openxmlformats.org/wordprocessingml/2006/main" xmlns:w14="http://schemas.microsoft.com/office/word/2010/wordml" xmlns:w15="http://schemas.microsoft.com/office/word/2012/wordml" xmlns:w16se="http://schemas.microsoft.com/office/word/2015/wordml/symex" xmlns:wpg="http://schemas.microsoft.com/office/word/2010/wordprocessingGroup" xmlns:wpi="http://schemas.microsoft.com/office/word/2010/wordprocessingInk" xmlns:wne="http://schemas.microsoft.com/office/word/2006/wordml" xmlns:wps="http://schemas.microsoft.com/office/word/2010/wordprocessingShape" mc:Ignorable="w14 w15 w16se wp14">
+<w:numbering xmlns:wpc="http://schemas.microsoft.com/office/word/2010/wordprocessingCanvas" xmlns:mc="http://schemas.openxmlformats.org/markup-compatibility/2006" xmlns:o="urn:schemas-microsoft-com:office:office" xmlns:r="http://schemas.openxmlformats.org/officeDocument/2006/relationships" xmlns:m="http://schemas.openxmlformats.org/officeDocument/2006/math" xmlns:v="urn:schemas-microsoft-com:vml" xmlns:wp14="http://schemas.microsoft.com/office/word/2010/wordprocessingDrawing" xmlns:wp="http://schemas.openxmlformats.org/drawingml/2006/wordprocessingDrawing" xmlns:w10="urn:schemas-microsoft-com:office:word" xmlns:w="http://schemas.openxmlformats.org/wordprocessingml/2006/main" xmlns:w14="http://schemas.microsoft.com/office/word/2010/wordml" xmlns:w15="http://schemas.microsoft.com/office/word/2012/wordml" xmlns:wpg="http://schemas.microsoft.com/office/word/2010/wordprocessingGroup" xmlns:wpi="http://schemas.microsoft.com/office/word/2010/wordprocessingInk" xmlns:wne="http://schemas.microsoft.com/office/word/2006/wordml" xmlns:wps="http://schemas.microsoft.com/office/word/2010/wordprocessingShape" mc:Ignorable="w14 w15 wp14">
   <w:abstractNum w:abstractNumId="0" w15:restartNumberingAfterBreak="0">
     <w:nsid w:val="08E55DBD"/>
     <w:multiLevelType w:val="hybridMultilevel"/>
@@ -1476,6 +3781,119 @@
     </w:lvl>
   </w:abstractNum>
   <w:abstractNum w:abstractNumId="2" w15:restartNumberingAfterBreak="0">
+    <w:nsid w:val="1C175889"/>
+    <w:multiLevelType w:val="hybridMultilevel"/>
+    <w:tmpl w:val="A3E88B92"/>
+    <w:lvl w:ilvl="0" w:tplc="08160001">
+      <w:start w:val="1"/>
+      <w:numFmt w:val="bullet"/>
+      <w:lvlText w:val=""/>
+      <w:lvlJc w:val="left"/>
+      <w:pPr>
+        <w:ind w:left="720" w:hanging="360"/>
+      </w:pPr>
+      <w:rPr>
+        <w:rFonts w:ascii="Symbol" w:hAnsi="Symbol" w:hint="default"/>
+      </w:rPr>
+    </w:lvl>
+    <w:lvl w:ilvl="1" w:tplc="08160003" w:tentative="1">
+      <w:start w:val="1"/>
+      <w:numFmt w:val="bullet"/>
+      <w:lvlText w:val="o"/>
+      <w:lvlJc w:val="left"/>
+      <w:pPr>
+        <w:ind w:left="1440" w:hanging="360"/>
+      </w:pPr>
+      <w:rPr>
+        <w:rFonts w:ascii="Courier New" w:hAnsi="Courier New" w:cs="Courier New" w:hint="default"/>
+      </w:rPr>
+    </w:lvl>
+    <w:lvl w:ilvl="2" w:tplc="08160005" w:tentative="1">
+      <w:start w:val="1"/>
+      <w:numFmt w:val="bullet"/>
+      <w:lvlText w:val=""/>
+      <w:lvlJc w:val="left"/>
+      <w:pPr>
+        <w:ind w:left="2160" w:hanging="360"/>
+      </w:pPr>
+      <w:rPr>
+        <w:rFonts w:ascii="Wingdings" w:hAnsi="Wingdings" w:hint="default"/>
+      </w:rPr>
+    </w:lvl>
+    <w:lvl w:ilvl="3" w:tplc="08160001" w:tentative="1">
+      <w:start w:val="1"/>
+      <w:numFmt w:val="bullet"/>
+      <w:lvlText w:val=""/>
+      <w:lvlJc w:val="left"/>
+      <w:pPr>
+        <w:ind w:left="2880" w:hanging="360"/>
+      </w:pPr>
+      <w:rPr>
+        <w:rFonts w:ascii="Symbol" w:hAnsi="Symbol" w:hint="default"/>
+      </w:rPr>
+    </w:lvl>
+    <w:lvl w:ilvl="4" w:tplc="08160003" w:tentative="1">
+      <w:start w:val="1"/>
+      <w:numFmt w:val="bullet"/>
+      <w:lvlText w:val="o"/>
+      <w:lvlJc w:val="left"/>
+      <w:pPr>
+        <w:ind w:left="3600" w:hanging="360"/>
+      </w:pPr>
+      <w:rPr>
+        <w:rFonts w:ascii="Courier New" w:hAnsi="Courier New" w:cs="Courier New" w:hint="default"/>
+      </w:rPr>
+    </w:lvl>
+    <w:lvl w:ilvl="5" w:tplc="08160005" w:tentative="1">
+      <w:start w:val="1"/>
+      <w:numFmt w:val="bullet"/>
+      <w:lvlText w:val=""/>
+      <w:lvlJc w:val="left"/>
+      <w:pPr>
+        <w:ind w:left="4320" w:hanging="360"/>
+      </w:pPr>
+      <w:rPr>
+        <w:rFonts w:ascii="Wingdings" w:hAnsi="Wingdings" w:hint="default"/>
+      </w:rPr>
+    </w:lvl>
+    <w:lvl w:ilvl="6" w:tplc="08160001" w:tentative="1">
+      <w:start w:val="1"/>
+      <w:numFmt w:val="bullet"/>
+      <w:lvlText w:val=""/>
+      <w:lvlJc w:val="left"/>
+      <w:pPr>
+        <w:ind w:left="5040" w:hanging="360"/>
+      </w:pPr>
+      <w:rPr>
+        <w:rFonts w:ascii="Symbol" w:hAnsi="Symbol" w:hint="default"/>
+      </w:rPr>
+    </w:lvl>
+    <w:lvl w:ilvl="7" w:tplc="08160003" w:tentative="1">
+      <w:start w:val="1"/>
+      <w:numFmt w:val="bullet"/>
+      <w:lvlText w:val="o"/>
+      <w:lvlJc w:val="left"/>
+      <w:pPr>
+        <w:ind w:left="5760" w:hanging="360"/>
+      </w:pPr>
+      <w:rPr>
+        <w:rFonts w:ascii="Courier New" w:hAnsi="Courier New" w:cs="Courier New" w:hint="default"/>
+      </w:rPr>
+    </w:lvl>
+    <w:lvl w:ilvl="8" w:tplc="08160005" w:tentative="1">
+      <w:start w:val="1"/>
+      <w:numFmt w:val="bullet"/>
+      <w:lvlText w:val=""/>
+      <w:lvlJc w:val="left"/>
+      <w:pPr>
+        <w:ind w:left="6480" w:hanging="360"/>
+      </w:pPr>
+      <w:rPr>
+        <w:rFonts w:ascii="Wingdings" w:hAnsi="Wingdings" w:hint="default"/>
+      </w:rPr>
+    </w:lvl>
+  </w:abstractNum>
+  <w:abstractNum w:abstractNumId="3" w15:restartNumberingAfterBreak="0">
     <w:nsid w:val="3E2C54C4"/>
     <w:multiLevelType w:val="multilevel"/>
     <w:tmpl w:val="189A21E8"/>
@@ -1596,7 +4014,233 @@
       </w:rPr>
     </w:lvl>
   </w:abstractNum>
-  <w:abstractNum w:abstractNumId="3" w15:restartNumberingAfterBreak="0">
+  <w:abstractNum w:abstractNumId="4" w15:restartNumberingAfterBreak="0">
+    <w:nsid w:val="40BF1FC2"/>
+    <w:multiLevelType w:val="hybridMultilevel"/>
+    <w:tmpl w:val="1A4A0542"/>
+    <w:lvl w:ilvl="0" w:tplc="08160001">
+      <w:start w:val="1"/>
+      <w:numFmt w:val="bullet"/>
+      <w:lvlText w:val=""/>
+      <w:lvlJc w:val="left"/>
+      <w:pPr>
+        <w:ind w:left="720" w:hanging="360"/>
+      </w:pPr>
+      <w:rPr>
+        <w:rFonts w:ascii="Symbol" w:hAnsi="Symbol" w:hint="default"/>
+      </w:rPr>
+    </w:lvl>
+    <w:lvl w:ilvl="1" w:tplc="08160003" w:tentative="1">
+      <w:start w:val="1"/>
+      <w:numFmt w:val="bullet"/>
+      <w:lvlText w:val="o"/>
+      <w:lvlJc w:val="left"/>
+      <w:pPr>
+        <w:ind w:left="1440" w:hanging="360"/>
+      </w:pPr>
+      <w:rPr>
+        <w:rFonts w:ascii="Courier New" w:hAnsi="Courier New" w:cs="Courier New" w:hint="default"/>
+      </w:rPr>
+    </w:lvl>
+    <w:lvl w:ilvl="2" w:tplc="08160005" w:tentative="1">
+      <w:start w:val="1"/>
+      <w:numFmt w:val="bullet"/>
+      <w:lvlText w:val=""/>
+      <w:lvlJc w:val="left"/>
+      <w:pPr>
+        <w:ind w:left="2160" w:hanging="360"/>
+      </w:pPr>
+      <w:rPr>
+        <w:rFonts w:ascii="Wingdings" w:hAnsi="Wingdings" w:hint="default"/>
+      </w:rPr>
+    </w:lvl>
+    <w:lvl w:ilvl="3" w:tplc="08160001" w:tentative="1">
+      <w:start w:val="1"/>
+      <w:numFmt w:val="bullet"/>
+      <w:lvlText w:val=""/>
+      <w:lvlJc w:val="left"/>
+      <w:pPr>
+        <w:ind w:left="2880" w:hanging="360"/>
+      </w:pPr>
+      <w:rPr>
+        <w:rFonts w:ascii="Symbol" w:hAnsi="Symbol" w:hint="default"/>
+      </w:rPr>
+    </w:lvl>
+    <w:lvl w:ilvl="4" w:tplc="08160003" w:tentative="1">
+      <w:start w:val="1"/>
+      <w:numFmt w:val="bullet"/>
+      <w:lvlText w:val="o"/>
+      <w:lvlJc w:val="left"/>
+      <w:pPr>
+        <w:ind w:left="3600" w:hanging="360"/>
+      </w:pPr>
+      <w:rPr>
+        <w:rFonts w:ascii="Courier New" w:hAnsi="Courier New" w:cs="Courier New" w:hint="default"/>
+      </w:rPr>
+    </w:lvl>
+    <w:lvl w:ilvl="5" w:tplc="08160005" w:tentative="1">
+      <w:start w:val="1"/>
+      <w:numFmt w:val="bullet"/>
+      <w:lvlText w:val=""/>
+      <w:lvlJc w:val="left"/>
+      <w:pPr>
+        <w:ind w:left="4320" w:hanging="360"/>
+      </w:pPr>
+      <w:rPr>
+        <w:rFonts w:ascii="Wingdings" w:hAnsi="Wingdings" w:hint="default"/>
+      </w:rPr>
+    </w:lvl>
+    <w:lvl w:ilvl="6" w:tplc="08160001" w:tentative="1">
+      <w:start w:val="1"/>
+      <w:numFmt w:val="bullet"/>
+      <w:lvlText w:val=""/>
+      <w:lvlJc w:val="left"/>
+      <w:pPr>
+        <w:ind w:left="5040" w:hanging="360"/>
+      </w:pPr>
+      <w:rPr>
+        <w:rFonts w:ascii="Symbol" w:hAnsi="Symbol" w:hint="default"/>
+      </w:rPr>
+    </w:lvl>
+    <w:lvl w:ilvl="7" w:tplc="08160003" w:tentative="1">
+      <w:start w:val="1"/>
+      <w:numFmt w:val="bullet"/>
+      <w:lvlText w:val="o"/>
+      <w:lvlJc w:val="left"/>
+      <w:pPr>
+        <w:ind w:left="5760" w:hanging="360"/>
+      </w:pPr>
+      <w:rPr>
+        <w:rFonts w:ascii="Courier New" w:hAnsi="Courier New" w:cs="Courier New" w:hint="default"/>
+      </w:rPr>
+    </w:lvl>
+    <w:lvl w:ilvl="8" w:tplc="08160005" w:tentative="1">
+      <w:start w:val="1"/>
+      <w:numFmt w:val="bullet"/>
+      <w:lvlText w:val=""/>
+      <w:lvlJc w:val="left"/>
+      <w:pPr>
+        <w:ind w:left="6480" w:hanging="360"/>
+      </w:pPr>
+      <w:rPr>
+        <w:rFonts w:ascii="Wingdings" w:hAnsi="Wingdings" w:hint="default"/>
+      </w:rPr>
+    </w:lvl>
+  </w:abstractNum>
+  <w:abstractNum w:abstractNumId="5" w15:restartNumberingAfterBreak="0">
+    <w:nsid w:val="4C8549AB"/>
+    <w:multiLevelType w:val="hybridMultilevel"/>
+    <w:tmpl w:val="D58C1048"/>
+    <w:lvl w:ilvl="0" w:tplc="08160001">
+      <w:start w:val="1"/>
+      <w:numFmt w:val="bullet"/>
+      <w:lvlText w:val=""/>
+      <w:lvlJc w:val="left"/>
+      <w:pPr>
+        <w:ind w:left="720" w:hanging="360"/>
+      </w:pPr>
+      <w:rPr>
+        <w:rFonts w:ascii="Symbol" w:hAnsi="Symbol" w:hint="default"/>
+      </w:rPr>
+    </w:lvl>
+    <w:lvl w:ilvl="1" w:tplc="08160003" w:tentative="1">
+      <w:start w:val="1"/>
+      <w:numFmt w:val="bullet"/>
+      <w:lvlText w:val="o"/>
+      <w:lvlJc w:val="left"/>
+      <w:pPr>
+        <w:ind w:left="1440" w:hanging="360"/>
+      </w:pPr>
+      <w:rPr>
+        <w:rFonts w:ascii="Courier New" w:hAnsi="Courier New" w:cs="Courier New" w:hint="default"/>
+      </w:rPr>
+    </w:lvl>
+    <w:lvl w:ilvl="2" w:tplc="08160005" w:tentative="1">
+      <w:start w:val="1"/>
+      <w:numFmt w:val="bullet"/>
+      <w:lvlText w:val=""/>
+      <w:lvlJc w:val="left"/>
+      <w:pPr>
+        <w:ind w:left="2160" w:hanging="360"/>
+      </w:pPr>
+      <w:rPr>
+        <w:rFonts w:ascii="Wingdings" w:hAnsi="Wingdings" w:hint="default"/>
+      </w:rPr>
+    </w:lvl>
+    <w:lvl w:ilvl="3" w:tplc="08160001" w:tentative="1">
+      <w:start w:val="1"/>
+      <w:numFmt w:val="bullet"/>
+      <w:lvlText w:val=""/>
+      <w:lvlJc w:val="left"/>
+      <w:pPr>
+        <w:ind w:left="2880" w:hanging="360"/>
+      </w:pPr>
+      <w:rPr>
+        <w:rFonts w:ascii="Symbol" w:hAnsi="Symbol" w:hint="default"/>
+      </w:rPr>
+    </w:lvl>
+    <w:lvl w:ilvl="4" w:tplc="08160003" w:tentative="1">
+      <w:start w:val="1"/>
+      <w:numFmt w:val="bullet"/>
+      <w:lvlText w:val="o"/>
+      <w:lvlJc w:val="left"/>
+      <w:pPr>
+        <w:ind w:left="3600" w:hanging="360"/>
+      </w:pPr>
+      <w:rPr>
+        <w:rFonts w:ascii="Courier New" w:hAnsi="Courier New" w:cs="Courier New" w:hint="default"/>
+      </w:rPr>
+    </w:lvl>
+    <w:lvl w:ilvl="5" w:tplc="08160005" w:tentative="1">
+      <w:start w:val="1"/>
+      <w:numFmt w:val="bullet"/>
+      <w:lvlText w:val=""/>
+      <w:lvlJc w:val="left"/>
+      <w:pPr>
+        <w:ind w:left="4320" w:hanging="360"/>
+      </w:pPr>
+      <w:rPr>
+        <w:rFonts w:ascii="Wingdings" w:hAnsi="Wingdings" w:hint="default"/>
+      </w:rPr>
+    </w:lvl>
+    <w:lvl w:ilvl="6" w:tplc="08160001" w:tentative="1">
+      <w:start w:val="1"/>
+      <w:numFmt w:val="bullet"/>
+      <w:lvlText w:val=""/>
+      <w:lvlJc w:val="left"/>
+      <w:pPr>
+        <w:ind w:left="5040" w:hanging="360"/>
+      </w:pPr>
+      <w:rPr>
+        <w:rFonts w:ascii="Symbol" w:hAnsi="Symbol" w:hint="default"/>
+      </w:rPr>
+    </w:lvl>
+    <w:lvl w:ilvl="7" w:tplc="08160003" w:tentative="1">
+      <w:start w:val="1"/>
+      <w:numFmt w:val="bullet"/>
+      <w:lvlText w:val="o"/>
+      <w:lvlJc w:val="left"/>
+      <w:pPr>
+        <w:ind w:left="5760" w:hanging="360"/>
+      </w:pPr>
+      <w:rPr>
+        <w:rFonts w:ascii="Courier New" w:hAnsi="Courier New" w:cs="Courier New" w:hint="default"/>
+      </w:rPr>
+    </w:lvl>
+    <w:lvl w:ilvl="8" w:tplc="08160005" w:tentative="1">
+      <w:start w:val="1"/>
+      <w:numFmt w:val="bullet"/>
+      <w:lvlText w:val=""/>
+      <w:lvlJc w:val="left"/>
+      <w:pPr>
+        <w:ind w:left="6480" w:hanging="360"/>
+      </w:pPr>
+      <w:rPr>
+        <w:rFonts w:ascii="Wingdings" w:hAnsi="Wingdings" w:hint="default"/>
+      </w:rPr>
+    </w:lvl>
+  </w:abstractNum>
+  <w:abstractNum w:abstractNumId="6" w15:restartNumberingAfterBreak="0">
     <w:nsid w:val="4CA359E2"/>
     <w:multiLevelType w:val="hybridMultilevel"/>
     <w:tmpl w:val="EAC4FDCC"/>
@@ -1709,7 +4353,7 @@
       </w:rPr>
     </w:lvl>
   </w:abstractNum>
-  <w:abstractNum w:abstractNumId="4" w15:restartNumberingAfterBreak="0">
+  <w:abstractNum w:abstractNumId="7" w15:restartNumberingAfterBreak="0">
     <w:nsid w:val="510B5478"/>
     <w:multiLevelType w:val="hybridMultilevel"/>
     <w:tmpl w:val="854ADB38"/>
@@ -1822,7 +4466,233 @@
       </w:rPr>
     </w:lvl>
   </w:abstractNum>
-  <w:abstractNum w:abstractNumId="5" w15:restartNumberingAfterBreak="0">
+  <w:abstractNum w:abstractNumId="8" w15:restartNumberingAfterBreak="0">
+    <w:nsid w:val="5B192682"/>
+    <w:multiLevelType w:val="hybridMultilevel"/>
+    <w:tmpl w:val="2C0A09A6"/>
+    <w:lvl w:ilvl="0" w:tplc="08160001">
+      <w:start w:val="1"/>
+      <w:numFmt w:val="bullet"/>
+      <w:lvlText w:val=""/>
+      <w:lvlJc w:val="left"/>
+      <w:pPr>
+        <w:ind w:left="720" w:hanging="360"/>
+      </w:pPr>
+      <w:rPr>
+        <w:rFonts w:ascii="Symbol" w:hAnsi="Symbol" w:hint="default"/>
+      </w:rPr>
+    </w:lvl>
+    <w:lvl w:ilvl="1" w:tplc="08160003" w:tentative="1">
+      <w:start w:val="1"/>
+      <w:numFmt w:val="bullet"/>
+      <w:lvlText w:val="o"/>
+      <w:lvlJc w:val="left"/>
+      <w:pPr>
+        <w:ind w:left="1440" w:hanging="360"/>
+      </w:pPr>
+      <w:rPr>
+        <w:rFonts w:ascii="Courier New" w:hAnsi="Courier New" w:cs="Courier New" w:hint="default"/>
+      </w:rPr>
+    </w:lvl>
+    <w:lvl w:ilvl="2" w:tplc="08160005" w:tentative="1">
+      <w:start w:val="1"/>
+      <w:numFmt w:val="bullet"/>
+      <w:lvlText w:val=""/>
+      <w:lvlJc w:val="left"/>
+      <w:pPr>
+        <w:ind w:left="2160" w:hanging="360"/>
+      </w:pPr>
+      <w:rPr>
+        <w:rFonts w:ascii="Wingdings" w:hAnsi="Wingdings" w:hint="default"/>
+      </w:rPr>
+    </w:lvl>
+    <w:lvl w:ilvl="3" w:tplc="08160001" w:tentative="1">
+      <w:start w:val="1"/>
+      <w:numFmt w:val="bullet"/>
+      <w:lvlText w:val=""/>
+      <w:lvlJc w:val="left"/>
+      <w:pPr>
+        <w:ind w:left="2880" w:hanging="360"/>
+      </w:pPr>
+      <w:rPr>
+        <w:rFonts w:ascii="Symbol" w:hAnsi="Symbol" w:hint="default"/>
+      </w:rPr>
+    </w:lvl>
+    <w:lvl w:ilvl="4" w:tplc="08160003" w:tentative="1">
+      <w:start w:val="1"/>
+      <w:numFmt w:val="bullet"/>
+      <w:lvlText w:val="o"/>
+      <w:lvlJc w:val="left"/>
+      <w:pPr>
+        <w:ind w:left="3600" w:hanging="360"/>
+      </w:pPr>
+      <w:rPr>
+        <w:rFonts w:ascii="Courier New" w:hAnsi="Courier New" w:cs="Courier New" w:hint="default"/>
+      </w:rPr>
+    </w:lvl>
+    <w:lvl w:ilvl="5" w:tplc="08160005" w:tentative="1">
+      <w:start w:val="1"/>
+      <w:numFmt w:val="bullet"/>
+      <w:lvlText w:val=""/>
+      <w:lvlJc w:val="left"/>
+      <w:pPr>
+        <w:ind w:left="4320" w:hanging="360"/>
+      </w:pPr>
+      <w:rPr>
+        <w:rFonts w:ascii="Wingdings" w:hAnsi="Wingdings" w:hint="default"/>
+      </w:rPr>
+    </w:lvl>
+    <w:lvl w:ilvl="6" w:tplc="08160001" w:tentative="1">
+      <w:start w:val="1"/>
+      <w:numFmt w:val="bullet"/>
+      <w:lvlText w:val=""/>
+      <w:lvlJc w:val="left"/>
+      <w:pPr>
+        <w:ind w:left="5040" w:hanging="360"/>
+      </w:pPr>
+      <w:rPr>
+        <w:rFonts w:ascii="Symbol" w:hAnsi="Symbol" w:hint="default"/>
+      </w:rPr>
+    </w:lvl>
+    <w:lvl w:ilvl="7" w:tplc="08160003" w:tentative="1">
+      <w:start w:val="1"/>
+      <w:numFmt w:val="bullet"/>
+      <w:lvlText w:val="o"/>
+      <w:lvlJc w:val="left"/>
+      <w:pPr>
+        <w:ind w:left="5760" w:hanging="360"/>
+      </w:pPr>
+      <w:rPr>
+        <w:rFonts w:ascii="Courier New" w:hAnsi="Courier New" w:cs="Courier New" w:hint="default"/>
+      </w:rPr>
+    </w:lvl>
+    <w:lvl w:ilvl="8" w:tplc="08160005" w:tentative="1">
+      <w:start w:val="1"/>
+      <w:numFmt w:val="bullet"/>
+      <w:lvlText w:val=""/>
+      <w:lvlJc w:val="left"/>
+      <w:pPr>
+        <w:ind w:left="6480" w:hanging="360"/>
+      </w:pPr>
+      <w:rPr>
+        <w:rFonts w:ascii="Wingdings" w:hAnsi="Wingdings" w:hint="default"/>
+      </w:rPr>
+    </w:lvl>
+  </w:abstractNum>
+  <w:abstractNum w:abstractNumId="9" w15:restartNumberingAfterBreak="0">
+    <w:nsid w:val="6ADF2A0E"/>
+    <w:multiLevelType w:val="hybridMultilevel"/>
+    <w:tmpl w:val="289EB9AE"/>
+    <w:lvl w:ilvl="0" w:tplc="08160001">
+      <w:start w:val="1"/>
+      <w:numFmt w:val="bullet"/>
+      <w:lvlText w:val=""/>
+      <w:lvlJc w:val="left"/>
+      <w:pPr>
+        <w:ind w:left="720" w:hanging="360"/>
+      </w:pPr>
+      <w:rPr>
+        <w:rFonts w:ascii="Symbol" w:hAnsi="Symbol" w:hint="default"/>
+      </w:rPr>
+    </w:lvl>
+    <w:lvl w:ilvl="1" w:tplc="08160003" w:tentative="1">
+      <w:start w:val="1"/>
+      <w:numFmt w:val="bullet"/>
+      <w:lvlText w:val="o"/>
+      <w:lvlJc w:val="left"/>
+      <w:pPr>
+        <w:ind w:left="1440" w:hanging="360"/>
+      </w:pPr>
+      <w:rPr>
+        <w:rFonts w:ascii="Courier New" w:hAnsi="Courier New" w:cs="Courier New" w:hint="default"/>
+      </w:rPr>
+    </w:lvl>
+    <w:lvl w:ilvl="2" w:tplc="08160005" w:tentative="1">
+      <w:start w:val="1"/>
+      <w:numFmt w:val="bullet"/>
+      <w:lvlText w:val=""/>
+      <w:lvlJc w:val="left"/>
+      <w:pPr>
+        <w:ind w:left="2160" w:hanging="360"/>
+      </w:pPr>
+      <w:rPr>
+        <w:rFonts w:ascii="Wingdings" w:hAnsi="Wingdings" w:hint="default"/>
+      </w:rPr>
+    </w:lvl>
+    <w:lvl w:ilvl="3" w:tplc="08160001" w:tentative="1">
+      <w:start w:val="1"/>
+      <w:numFmt w:val="bullet"/>
+      <w:lvlText w:val=""/>
+      <w:lvlJc w:val="left"/>
+      <w:pPr>
+        <w:ind w:left="2880" w:hanging="360"/>
+      </w:pPr>
+      <w:rPr>
+        <w:rFonts w:ascii="Symbol" w:hAnsi="Symbol" w:hint="default"/>
+      </w:rPr>
+    </w:lvl>
+    <w:lvl w:ilvl="4" w:tplc="08160003" w:tentative="1">
+      <w:start w:val="1"/>
+      <w:numFmt w:val="bullet"/>
+      <w:lvlText w:val="o"/>
+      <w:lvlJc w:val="left"/>
+      <w:pPr>
+        <w:ind w:left="3600" w:hanging="360"/>
+      </w:pPr>
+      <w:rPr>
+        <w:rFonts w:ascii="Courier New" w:hAnsi="Courier New" w:cs="Courier New" w:hint="default"/>
+      </w:rPr>
+    </w:lvl>
+    <w:lvl w:ilvl="5" w:tplc="08160005" w:tentative="1">
+      <w:start w:val="1"/>
+      <w:numFmt w:val="bullet"/>
+      <w:lvlText w:val=""/>
+      <w:lvlJc w:val="left"/>
+      <w:pPr>
+        <w:ind w:left="4320" w:hanging="360"/>
+      </w:pPr>
+      <w:rPr>
+        <w:rFonts w:ascii="Wingdings" w:hAnsi="Wingdings" w:hint="default"/>
+      </w:rPr>
+    </w:lvl>
+    <w:lvl w:ilvl="6" w:tplc="08160001" w:tentative="1">
+      <w:start w:val="1"/>
+      <w:numFmt w:val="bullet"/>
+      <w:lvlText w:val=""/>
+      <w:lvlJc w:val="left"/>
+      <w:pPr>
+        <w:ind w:left="5040" w:hanging="360"/>
+      </w:pPr>
+      <w:rPr>
+        <w:rFonts w:ascii="Symbol" w:hAnsi="Symbol" w:hint="default"/>
+      </w:rPr>
+    </w:lvl>
+    <w:lvl w:ilvl="7" w:tplc="08160003" w:tentative="1">
+      <w:start w:val="1"/>
+      <w:numFmt w:val="bullet"/>
+      <w:lvlText w:val="o"/>
+      <w:lvlJc w:val="left"/>
+      <w:pPr>
+        <w:ind w:left="5760" w:hanging="360"/>
+      </w:pPr>
+      <w:rPr>
+        <w:rFonts w:ascii="Courier New" w:hAnsi="Courier New" w:cs="Courier New" w:hint="default"/>
+      </w:rPr>
+    </w:lvl>
+    <w:lvl w:ilvl="8" w:tplc="08160005" w:tentative="1">
+      <w:start w:val="1"/>
+      <w:numFmt w:val="bullet"/>
+      <w:lvlText w:val=""/>
+      <w:lvlJc w:val="left"/>
+      <w:pPr>
+        <w:ind w:left="6480" w:hanging="360"/>
+      </w:pPr>
+      <w:rPr>
+        <w:rFonts w:ascii="Wingdings" w:hAnsi="Wingdings" w:hint="default"/>
+      </w:rPr>
+    </w:lvl>
+  </w:abstractNum>
+  <w:abstractNum w:abstractNumId="10" w15:restartNumberingAfterBreak="0">
     <w:nsid w:val="6D5B076A"/>
     <w:multiLevelType w:val="hybridMultilevel"/>
     <w:tmpl w:val="5F360FE6"/>
@@ -1935,7 +4805,7 @@
       </w:rPr>
     </w:lvl>
   </w:abstractNum>
-  <w:abstractNum w:abstractNumId="6" w15:restartNumberingAfterBreak="0">
+  <w:abstractNum w:abstractNumId="11" w15:restartNumberingAfterBreak="0">
     <w:nsid w:val="740B0DD4"/>
     <w:multiLevelType w:val="hybridMultilevel"/>
     <w:tmpl w:val="6F18896E"/>
@@ -2049,13 +4919,13 @@
     </w:lvl>
   </w:abstractNum>
   <w:num w:numId="1">
-    <w:abstractNumId w:val="2"/>
+    <w:abstractNumId w:val="3"/>
   </w:num>
   <w:num w:numId="2">
-    <w:abstractNumId w:val="5"/>
+    <w:abstractNumId w:val="10"/>
   </w:num>
   <w:num w:numId="3">
-    <w:abstractNumId w:val="4"/>
+    <w:abstractNumId w:val="7"/>
   </w:num>
   <w:num w:numId="4">
     <w:abstractNumId w:val="1"/>
@@ -2064,16 +4934,31 @@
     <w:abstractNumId w:val="0"/>
   </w:num>
   <w:num w:numId="6">
-    <w:abstractNumId w:val="3"/>
+    <w:abstractNumId w:val="6"/>
   </w:num>
   <w:num w:numId="7">
-    <w:abstractNumId w:val="6"/>
+    <w:abstractNumId w:val="11"/>
+  </w:num>
+  <w:num w:numId="8">
+    <w:abstractNumId w:val="4"/>
+  </w:num>
+  <w:num w:numId="9">
+    <w:abstractNumId w:val="5"/>
+  </w:num>
+  <w:num w:numId="10">
+    <w:abstractNumId w:val="8"/>
+  </w:num>
+  <w:num w:numId="11">
+    <w:abstractNumId w:val="9"/>
+  </w:num>
+  <w:num w:numId="12">
+    <w:abstractNumId w:val="2"/>
   </w:num>
 </w:numbering>
 </file>
 
 <file path=word/styles.xml><?xml version="1.0" encoding="utf-8"?>
-<w:styles xmlns:mc="http://schemas.openxmlformats.org/markup-compatibility/2006" xmlns:r="http://schemas.openxmlformats.org/officeDocument/2006/relationships" xmlns:w="http://schemas.openxmlformats.org/wordprocessingml/2006/main" xmlns:w14="http://schemas.microsoft.com/office/word/2010/wordml" xmlns:w15="http://schemas.microsoft.com/office/word/2012/wordml" xmlns:w16se="http://schemas.microsoft.com/office/word/2015/wordml/symex" mc:Ignorable="w14 w15 w16se">
+<w:styles xmlns:mc="http://schemas.openxmlformats.org/markup-compatibility/2006" xmlns:r="http://schemas.openxmlformats.org/officeDocument/2006/relationships" xmlns:w="http://schemas.openxmlformats.org/wordprocessingml/2006/main" xmlns:w14="http://schemas.microsoft.com/office/word/2010/wordml" xmlns:w15="http://schemas.microsoft.com/office/word/2012/wordml" mc:Ignorable="w14 w15">
   <w:docDefaults>
     <w:rPrDefault>
       <w:rPr>
@@ -2089,7 +4974,7 @@
       </w:pPr>
     </w:pPrDefault>
   </w:docDefaults>
-  <w:latentStyles w:defLockedState="0" w:defUIPriority="99" w:defSemiHidden="0" w:defUnhideWhenUsed="0" w:defQFormat="0" w:count="373">
+  <w:latentStyles w:defLockedState="0" w:defUIPriority="99" w:defSemiHidden="0" w:defUnhideWhenUsed="0" w:defQFormat="0" w:count="371">
     <w:lsdException w:name="Normal" w:uiPriority="0" w:qFormat="1"/>
     <w:lsdException w:name="heading 1" w:uiPriority="9" w:qFormat="1"/>
     <w:lsdException w:name="heading 2" w:semiHidden="1" w:uiPriority="9" w:unhideWhenUsed="1" w:qFormat="1"/>
@@ -2461,8 +5346,6 @@
     <w:lsdException w:name="List Table 5 Dark Accent 6" w:uiPriority="50"/>
     <w:lsdException w:name="List Table 6 Colorful Accent 6" w:uiPriority="51"/>
     <w:lsdException w:name="List Table 7 Colorful Accent 6" w:uiPriority="52"/>
-    <w:lsdException w:name="Mention" w:semiHidden="1" w:unhideWhenUsed="1"/>
-    <w:lsdException w:name="Smart Hyperlink" w:semiHidden="1" w:unhideWhenUsed="1"/>
   </w:latentStyles>
   <w:style w:type="paragraph" w:default="1" w:styleId="Normal">
     <w:name w:val="Normal"/>
@@ -2531,6 +5414,48 @@
       <w:color w:val="1F4D78" w:themeColor="accent1" w:themeShade="7F"/>
       <w:sz w:val="24"/>
       <w:szCs w:val="24"/>
+    </w:rPr>
+  </w:style>
+  <w:style w:type="paragraph" w:styleId="Heading4">
+    <w:name w:val="heading 4"/>
+    <w:basedOn w:val="Normal"/>
+    <w:next w:val="Normal"/>
+    <w:link w:val="Heading4Char"/>
+    <w:uiPriority w:val="9"/>
+    <w:unhideWhenUsed/>
+    <w:qFormat/>
+    <w:rsid w:val="00E5684D"/>
+    <w:pPr>
+      <w:keepNext/>
+      <w:keepLines/>
+      <w:spacing w:before="40" w:after="0"/>
+      <w:outlineLvl w:val="3"/>
+    </w:pPr>
+    <w:rPr>
+      <w:rFonts w:asciiTheme="majorHAnsi" w:eastAsiaTheme="majorEastAsia" w:hAnsiTheme="majorHAnsi" w:cstheme="majorBidi"/>
+      <w:i/>
+      <w:iCs/>
+      <w:color w:val="2E74B5" w:themeColor="accent1" w:themeShade="BF"/>
+    </w:rPr>
+  </w:style>
+  <w:style w:type="paragraph" w:styleId="Heading5">
+    <w:name w:val="heading 5"/>
+    <w:basedOn w:val="Normal"/>
+    <w:next w:val="Normal"/>
+    <w:link w:val="Heading5Char"/>
+    <w:uiPriority w:val="9"/>
+    <w:unhideWhenUsed/>
+    <w:qFormat/>
+    <w:rsid w:val="00CF4384"/>
+    <w:pPr>
+      <w:keepNext/>
+      <w:keepLines/>
+      <w:spacing w:before="40" w:after="0"/>
+      <w:outlineLvl w:val="4"/>
+    </w:pPr>
+    <w:rPr>
+      <w:rFonts w:asciiTheme="majorHAnsi" w:eastAsiaTheme="majorEastAsia" w:hAnsiTheme="majorHAnsi" w:cstheme="majorBidi"/>
+      <w:color w:val="2E74B5" w:themeColor="accent1" w:themeShade="BF"/>
     </w:rPr>
   </w:style>
   <w:style w:type="character" w:default="1" w:styleId="DefaultParagraphFont">
@@ -2648,7 +5573,6 @@
     <w:name w:val="Hyperlink"/>
     <w:basedOn w:val="DefaultParagraphFont"/>
     <w:uiPriority w:val="99"/>
-    <w:semiHidden/>
     <w:unhideWhenUsed/>
     <w:rsid w:val="008F7B8E"/>
     <w:rPr>
@@ -2667,6 +5591,301 @@
       <w:color w:val="1F4D78" w:themeColor="accent1" w:themeShade="7F"/>
       <w:sz w:val="24"/>
       <w:szCs w:val="24"/>
+    </w:rPr>
+  </w:style>
+  <w:style w:type="paragraph" w:styleId="TOCHeading">
+    <w:name w:val="TOC Heading"/>
+    <w:basedOn w:val="Heading1"/>
+    <w:next w:val="Normal"/>
+    <w:uiPriority w:val="39"/>
+    <w:unhideWhenUsed/>
+    <w:qFormat/>
+    <w:rsid w:val="00840662"/>
+    <w:pPr>
+      <w:outlineLvl w:val="9"/>
+    </w:pPr>
+    <w:rPr>
+      <w:lang w:val="en-US"/>
+    </w:rPr>
+  </w:style>
+  <w:style w:type="paragraph" w:styleId="TOC1">
+    <w:name w:val="toc 1"/>
+    <w:basedOn w:val="Normal"/>
+    <w:next w:val="Normal"/>
+    <w:autoRedefine/>
+    <w:uiPriority w:val="39"/>
+    <w:unhideWhenUsed/>
+    <w:rsid w:val="00840662"/>
+    <w:pPr>
+      <w:spacing w:before="360" w:after="360"/>
+    </w:pPr>
+    <w:rPr>
+      <w:b/>
+      <w:bCs/>
+      <w:caps/>
+      <w:u w:val="single"/>
+    </w:rPr>
+  </w:style>
+  <w:style w:type="paragraph" w:styleId="TOC2">
+    <w:name w:val="toc 2"/>
+    <w:basedOn w:val="Normal"/>
+    <w:next w:val="Normal"/>
+    <w:autoRedefine/>
+    <w:uiPriority w:val="39"/>
+    <w:unhideWhenUsed/>
+    <w:rsid w:val="00840662"/>
+    <w:pPr>
+      <w:spacing w:after="0"/>
+    </w:pPr>
+    <w:rPr>
+      <w:b/>
+      <w:bCs/>
+      <w:smallCaps/>
+    </w:rPr>
+  </w:style>
+  <w:style w:type="paragraph" w:styleId="TOC3">
+    <w:name w:val="toc 3"/>
+    <w:basedOn w:val="Normal"/>
+    <w:next w:val="Normal"/>
+    <w:autoRedefine/>
+    <w:uiPriority w:val="39"/>
+    <w:unhideWhenUsed/>
+    <w:rsid w:val="00840662"/>
+    <w:pPr>
+      <w:spacing w:after="0"/>
+    </w:pPr>
+    <w:rPr>
+      <w:smallCaps/>
+    </w:rPr>
+  </w:style>
+  <w:style w:type="paragraph" w:styleId="TOC4">
+    <w:name w:val="toc 4"/>
+    <w:basedOn w:val="Normal"/>
+    <w:next w:val="Normal"/>
+    <w:autoRedefine/>
+    <w:uiPriority w:val="39"/>
+    <w:unhideWhenUsed/>
+    <w:rsid w:val="00840662"/>
+    <w:pPr>
+      <w:spacing w:after="0"/>
+    </w:pPr>
+  </w:style>
+  <w:style w:type="paragraph" w:styleId="TOC5">
+    <w:name w:val="toc 5"/>
+    <w:basedOn w:val="Normal"/>
+    <w:next w:val="Normal"/>
+    <w:autoRedefine/>
+    <w:uiPriority w:val="39"/>
+    <w:unhideWhenUsed/>
+    <w:rsid w:val="00840662"/>
+    <w:pPr>
+      <w:spacing w:after="0"/>
+    </w:pPr>
+  </w:style>
+  <w:style w:type="paragraph" w:styleId="TOC6">
+    <w:name w:val="toc 6"/>
+    <w:basedOn w:val="Normal"/>
+    <w:next w:val="Normal"/>
+    <w:autoRedefine/>
+    <w:uiPriority w:val="39"/>
+    <w:unhideWhenUsed/>
+    <w:rsid w:val="00840662"/>
+    <w:pPr>
+      <w:spacing w:after="0"/>
+    </w:pPr>
+  </w:style>
+  <w:style w:type="paragraph" w:styleId="TOC7">
+    <w:name w:val="toc 7"/>
+    <w:basedOn w:val="Normal"/>
+    <w:next w:val="Normal"/>
+    <w:autoRedefine/>
+    <w:uiPriority w:val="39"/>
+    <w:unhideWhenUsed/>
+    <w:rsid w:val="00840662"/>
+    <w:pPr>
+      <w:spacing w:after="0"/>
+    </w:pPr>
+  </w:style>
+  <w:style w:type="paragraph" w:styleId="TOC8">
+    <w:name w:val="toc 8"/>
+    <w:basedOn w:val="Normal"/>
+    <w:next w:val="Normal"/>
+    <w:autoRedefine/>
+    <w:uiPriority w:val="39"/>
+    <w:unhideWhenUsed/>
+    <w:rsid w:val="00840662"/>
+    <w:pPr>
+      <w:spacing w:after="0"/>
+    </w:pPr>
+  </w:style>
+  <w:style w:type="paragraph" w:styleId="TOC9">
+    <w:name w:val="toc 9"/>
+    <w:basedOn w:val="Normal"/>
+    <w:next w:val="Normal"/>
+    <w:autoRedefine/>
+    <w:uiPriority w:val="39"/>
+    <w:unhideWhenUsed/>
+    <w:rsid w:val="00840662"/>
+    <w:pPr>
+      <w:spacing w:after="0"/>
+    </w:pPr>
+  </w:style>
+  <w:style w:type="paragraph" w:styleId="Caption">
+    <w:name w:val="caption"/>
+    <w:basedOn w:val="Normal"/>
+    <w:next w:val="Normal"/>
+    <w:uiPriority w:val="35"/>
+    <w:unhideWhenUsed/>
+    <w:qFormat/>
+    <w:rsid w:val="00AB3E59"/>
+    <w:pPr>
+      <w:spacing w:after="200" w:line="240" w:lineRule="auto"/>
+    </w:pPr>
+    <w:rPr>
+      <w:i/>
+      <w:iCs/>
+      <w:color w:val="44546A" w:themeColor="text2"/>
+      <w:sz w:val="18"/>
+      <w:szCs w:val="18"/>
+    </w:rPr>
+  </w:style>
+  <w:style w:type="paragraph" w:styleId="Subtitle">
+    <w:name w:val="Subtitle"/>
+    <w:basedOn w:val="Normal"/>
+    <w:next w:val="Normal"/>
+    <w:link w:val="SubtitleChar"/>
+    <w:uiPriority w:val="11"/>
+    <w:qFormat/>
+    <w:rsid w:val="00AB3E59"/>
+    <w:pPr>
+      <w:numPr>
+        <w:ilvl w:val="1"/>
+      </w:numPr>
+    </w:pPr>
+    <w:rPr>
+      <w:rFonts w:eastAsiaTheme="minorEastAsia"/>
+      <w:color w:val="5A5A5A" w:themeColor="text1" w:themeTint="A5"/>
+      <w:spacing w:val="15"/>
+    </w:rPr>
+  </w:style>
+  <w:style w:type="character" w:customStyle="1" w:styleId="SubtitleChar">
+    <w:name w:val="Subtitle Char"/>
+    <w:basedOn w:val="DefaultParagraphFont"/>
+    <w:link w:val="Subtitle"/>
+    <w:uiPriority w:val="11"/>
+    <w:rsid w:val="00AB3E59"/>
+    <w:rPr>
+      <w:rFonts w:eastAsiaTheme="minorEastAsia"/>
+      <w:color w:val="5A5A5A" w:themeColor="text1" w:themeTint="A5"/>
+      <w:spacing w:val="15"/>
+    </w:rPr>
+  </w:style>
+  <w:style w:type="paragraph" w:styleId="FootnoteText">
+    <w:name w:val="footnote text"/>
+    <w:basedOn w:val="Normal"/>
+    <w:link w:val="FootnoteTextChar"/>
+    <w:uiPriority w:val="99"/>
+    <w:semiHidden/>
+    <w:unhideWhenUsed/>
+    <w:rsid w:val="003D7410"/>
+    <w:pPr>
+      <w:spacing w:after="0" w:line="240" w:lineRule="auto"/>
+    </w:pPr>
+    <w:rPr>
+      <w:sz w:val="20"/>
+      <w:szCs w:val="20"/>
+    </w:rPr>
+  </w:style>
+  <w:style w:type="character" w:customStyle="1" w:styleId="FootnoteTextChar">
+    <w:name w:val="Footnote Text Char"/>
+    <w:basedOn w:val="DefaultParagraphFont"/>
+    <w:link w:val="FootnoteText"/>
+    <w:uiPriority w:val="99"/>
+    <w:semiHidden/>
+    <w:rsid w:val="003D7410"/>
+    <w:rPr>
+      <w:sz w:val="20"/>
+      <w:szCs w:val="20"/>
+    </w:rPr>
+  </w:style>
+  <w:style w:type="character" w:styleId="FootnoteReference">
+    <w:name w:val="footnote reference"/>
+    <w:basedOn w:val="DefaultParagraphFont"/>
+    <w:uiPriority w:val="99"/>
+    <w:semiHidden/>
+    <w:unhideWhenUsed/>
+    <w:rsid w:val="003D7410"/>
+    <w:rPr>
+      <w:vertAlign w:val="superscript"/>
+    </w:rPr>
+  </w:style>
+  <w:style w:type="character" w:styleId="SubtleReference">
+    <w:name w:val="Subtle Reference"/>
+    <w:basedOn w:val="DefaultParagraphFont"/>
+    <w:uiPriority w:val="31"/>
+    <w:qFormat/>
+    <w:rsid w:val="003D7410"/>
+    <w:rPr>
+      <w:smallCaps/>
+      <w:color w:val="5A5A5A" w:themeColor="text1" w:themeTint="A5"/>
+    </w:rPr>
+  </w:style>
+  <w:style w:type="character" w:styleId="Strong">
+    <w:name w:val="Strong"/>
+    <w:basedOn w:val="DefaultParagraphFont"/>
+    <w:uiPriority w:val="22"/>
+    <w:qFormat/>
+    <w:rsid w:val="003D7410"/>
+    <w:rPr>
+      <w:b/>
+      <w:bCs/>
+    </w:rPr>
+  </w:style>
+  <w:style w:type="character" w:styleId="Emphasis">
+    <w:name w:val="Emphasis"/>
+    <w:basedOn w:val="DefaultParagraphFont"/>
+    <w:uiPriority w:val="20"/>
+    <w:qFormat/>
+    <w:rsid w:val="003D7410"/>
+    <w:rPr>
+      <w:i/>
+      <w:iCs/>
+    </w:rPr>
+  </w:style>
+  <w:style w:type="character" w:styleId="SubtleEmphasis">
+    <w:name w:val="Subtle Emphasis"/>
+    <w:basedOn w:val="DefaultParagraphFont"/>
+    <w:uiPriority w:val="19"/>
+    <w:qFormat/>
+    <w:rsid w:val="003D7410"/>
+    <w:rPr>
+      <w:i/>
+      <w:iCs/>
+      <w:color w:val="404040" w:themeColor="text1" w:themeTint="BF"/>
+    </w:rPr>
+  </w:style>
+  <w:style w:type="character" w:customStyle="1" w:styleId="Heading4Char">
+    <w:name w:val="Heading 4 Char"/>
+    <w:basedOn w:val="DefaultParagraphFont"/>
+    <w:link w:val="Heading4"/>
+    <w:uiPriority w:val="9"/>
+    <w:rsid w:val="00E5684D"/>
+    <w:rPr>
+      <w:rFonts w:asciiTheme="majorHAnsi" w:eastAsiaTheme="majorEastAsia" w:hAnsiTheme="majorHAnsi" w:cstheme="majorBidi"/>
+      <w:i/>
+      <w:iCs/>
+      <w:color w:val="2E74B5" w:themeColor="accent1" w:themeShade="BF"/>
+    </w:rPr>
+  </w:style>
+  <w:style w:type="character" w:customStyle="1" w:styleId="Heading5Char">
+    <w:name w:val="Heading 5 Char"/>
+    <w:basedOn w:val="DefaultParagraphFont"/>
+    <w:link w:val="Heading5"/>
+    <w:uiPriority w:val="9"/>
+    <w:rsid w:val="00CF4384"/>
+    <w:rPr>
+      <w:rFonts w:asciiTheme="majorHAnsi" w:eastAsiaTheme="majorEastAsia" w:hAnsiTheme="majorHAnsi" w:cstheme="majorBidi"/>
+      <w:color w:val="2E74B5" w:themeColor="accent1" w:themeShade="BF"/>
     </w:rPr>
   </w:style>
 </w:styles>
@@ -3549,6 +6768,13 @@
         </dgm:presLayoutVars>
       </dgm:prSet>
       <dgm:spPr/>
+      <dgm:t>
+        <a:bodyPr/>
+        <a:lstStyle/>
+        <a:p>
+          <a:endParaRPr lang="pt-PT"/>
+        </a:p>
+      </dgm:t>
     </dgm:pt>
     <dgm:pt modelId="{811F6295-E7A0-4761-885A-0171EDE9CB68}" type="pres">
       <dgm:prSet presAssocID="{6C2856B3-C096-49E6-BD18-72D244C72440}" presName="node" presStyleLbl="node1" presStyleIdx="0" presStyleCnt="3">
@@ -3557,14 +6783,35 @@
         </dgm:presLayoutVars>
       </dgm:prSet>
       <dgm:spPr/>
+      <dgm:t>
+        <a:bodyPr/>
+        <a:lstStyle/>
+        <a:p>
+          <a:endParaRPr lang="pt-PT"/>
+        </a:p>
+      </dgm:t>
     </dgm:pt>
     <dgm:pt modelId="{96BB246E-2188-4FBC-A90E-FF19D66663AD}" type="pres">
       <dgm:prSet presAssocID="{699EBD0A-2305-42D6-A4B4-436D3687DA11}" presName="sibTrans" presStyleLbl="sibTrans2D1" presStyleIdx="0" presStyleCnt="3"/>
       <dgm:spPr/>
+      <dgm:t>
+        <a:bodyPr/>
+        <a:lstStyle/>
+        <a:p>
+          <a:endParaRPr lang="pt-PT"/>
+        </a:p>
+      </dgm:t>
     </dgm:pt>
     <dgm:pt modelId="{BA22B692-9716-4544-A55C-022A125E4B46}" type="pres">
       <dgm:prSet presAssocID="{699EBD0A-2305-42D6-A4B4-436D3687DA11}" presName="connectorText" presStyleLbl="sibTrans2D1" presStyleIdx="0" presStyleCnt="3"/>
       <dgm:spPr/>
+      <dgm:t>
+        <a:bodyPr/>
+        <a:lstStyle/>
+        <a:p>
+          <a:endParaRPr lang="pt-PT"/>
+        </a:p>
+      </dgm:t>
     </dgm:pt>
     <dgm:pt modelId="{20EF4079-8A20-4ACC-B03F-FB3AAFE1631F}" type="pres">
       <dgm:prSet presAssocID="{10FDFD1A-83B8-4F8D-8F42-319DB2A0E37B}" presName="node" presStyleLbl="node1" presStyleIdx="1" presStyleCnt="3">
@@ -3573,14 +6820,35 @@
         </dgm:presLayoutVars>
       </dgm:prSet>
       <dgm:spPr/>
+      <dgm:t>
+        <a:bodyPr/>
+        <a:lstStyle/>
+        <a:p>
+          <a:endParaRPr lang="pt-PT"/>
+        </a:p>
+      </dgm:t>
     </dgm:pt>
     <dgm:pt modelId="{03F53341-651F-4520-9A75-624B3134C7B6}" type="pres">
       <dgm:prSet presAssocID="{357D90E3-E463-4C7C-BB48-A5265F3F9A3D}" presName="sibTrans" presStyleLbl="sibTrans2D1" presStyleIdx="1" presStyleCnt="3"/>
       <dgm:spPr/>
+      <dgm:t>
+        <a:bodyPr/>
+        <a:lstStyle/>
+        <a:p>
+          <a:endParaRPr lang="pt-PT"/>
+        </a:p>
+      </dgm:t>
     </dgm:pt>
     <dgm:pt modelId="{06F091BC-5C7E-4171-BE88-C8615D94CC6F}" type="pres">
       <dgm:prSet presAssocID="{357D90E3-E463-4C7C-BB48-A5265F3F9A3D}" presName="connectorText" presStyleLbl="sibTrans2D1" presStyleIdx="1" presStyleCnt="3"/>
       <dgm:spPr/>
+      <dgm:t>
+        <a:bodyPr/>
+        <a:lstStyle/>
+        <a:p>
+          <a:endParaRPr lang="pt-PT"/>
+        </a:p>
+      </dgm:t>
     </dgm:pt>
     <dgm:pt modelId="{74E537B3-EF41-4C79-97E9-ED8F6B32C462}" type="pres">
       <dgm:prSet presAssocID="{877945DB-3762-4DC1-B948-843A8053738D}" presName="node" presStyleLbl="node1" presStyleIdx="2" presStyleCnt="3">
@@ -3589,39 +6857,60 @@
         </dgm:presLayoutVars>
       </dgm:prSet>
       <dgm:spPr/>
+      <dgm:t>
+        <a:bodyPr/>
+        <a:lstStyle/>
+        <a:p>
+          <a:endParaRPr lang="pt-PT"/>
+        </a:p>
+      </dgm:t>
     </dgm:pt>
     <dgm:pt modelId="{92789817-CA63-466F-9936-7763D579A23B}" type="pres">
       <dgm:prSet presAssocID="{9B3D177C-B4EE-42AD-8443-D7DB3118ACB6}" presName="sibTrans" presStyleLbl="sibTrans2D1" presStyleIdx="2" presStyleCnt="3"/>
       <dgm:spPr/>
+      <dgm:t>
+        <a:bodyPr/>
+        <a:lstStyle/>
+        <a:p>
+          <a:endParaRPr lang="pt-PT"/>
+        </a:p>
+      </dgm:t>
     </dgm:pt>
     <dgm:pt modelId="{CFC1E82A-48B2-4491-8A4B-34D59E16BB22}" type="pres">
       <dgm:prSet presAssocID="{9B3D177C-B4EE-42AD-8443-D7DB3118ACB6}" presName="connectorText" presStyleLbl="sibTrans2D1" presStyleIdx="2" presStyleCnt="3"/>
       <dgm:spPr/>
+      <dgm:t>
+        <a:bodyPr/>
+        <a:lstStyle/>
+        <a:p>
+          <a:endParaRPr lang="pt-PT"/>
+        </a:p>
+      </dgm:t>
     </dgm:pt>
   </dgm:ptLst>
   <dgm:cxnLst>
-    <dgm:cxn modelId="{3123D9A1-7FAE-4676-BCF9-D9715D71AEAD}" type="presOf" srcId="{699EBD0A-2305-42D6-A4B4-436D3687DA11}" destId="{BA22B692-9716-4544-A55C-022A125E4B46}" srcOrd="1" destOrd="0" presId="urn:microsoft.com/office/officeart/2005/8/layout/cycle7"/>
-    <dgm:cxn modelId="{8BBBE514-49C7-464F-BE25-E690CB87BD11}" type="presOf" srcId="{877945DB-3762-4DC1-B948-843A8053738D}" destId="{74E537B3-EF41-4C79-97E9-ED8F6B32C462}" srcOrd="0" destOrd="0" presId="urn:microsoft.com/office/officeart/2005/8/layout/cycle7"/>
+    <dgm:cxn modelId="{27F42692-F4CE-4F0F-B185-8D7E09BFDA1C}" srcId="{AF380B4F-D46C-4685-99A9-3E01C2DB7817}" destId="{6C2856B3-C096-49E6-BD18-72D244C72440}" srcOrd="0" destOrd="0" parTransId="{118BBB4C-F03A-412E-8CD4-0CB6CD1A7EEA}" sibTransId="{699EBD0A-2305-42D6-A4B4-436D3687DA11}"/>
+    <dgm:cxn modelId="{F93E6B9D-BEF1-4AA6-85D8-770CEED5F2DB}" type="presOf" srcId="{9B3D177C-B4EE-42AD-8443-D7DB3118ACB6}" destId="{CFC1E82A-48B2-4491-8A4B-34D59E16BB22}" srcOrd="1" destOrd="0" presId="urn:microsoft.com/office/officeart/2005/8/layout/cycle7"/>
     <dgm:cxn modelId="{A8385A16-DD7B-4464-BDA3-FA9494A7CDB6}" srcId="{AF380B4F-D46C-4685-99A9-3E01C2DB7817}" destId="{10FDFD1A-83B8-4F8D-8F42-319DB2A0E37B}" srcOrd="1" destOrd="0" parTransId="{D16F68E2-5ACC-4033-8974-DEF57E137468}" sibTransId="{357D90E3-E463-4C7C-BB48-A5265F3F9A3D}"/>
-    <dgm:cxn modelId="{E615BF30-E6C3-4292-98FD-FBDAD4DA9C58}" type="presOf" srcId="{9B3D177C-B4EE-42AD-8443-D7DB3118ACB6}" destId="{92789817-CA63-466F-9936-7763D579A23B}" srcOrd="0" destOrd="0" presId="urn:microsoft.com/office/officeart/2005/8/layout/cycle7"/>
-    <dgm:cxn modelId="{65AC2B39-88DF-43C9-858C-5D459B494CFF}" type="presOf" srcId="{699EBD0A-2305-42D6-A4B4-436D3687DA11}" destId="{96BB246E-2188-4FBC-A90E-FF19D66663AD}" srcOrd="0" destOrd="0" presId="urn:microsoft.com/office/officeart/2005/8/layout/cycle7"/>
-    <dgm:cxn modelId="{4B583043-8755-46C2-82F0-193B14DF11E2}" type="presOf" srcId="{9B3D177C-B4EE-42AD-8443-D7DB3118ACB6}" destId="{CFC1E82A-48B2-4491-8A4B-34D59E16BB22}" srcOrd="1" destOrd="0" presId="urn:microsoft.com/office/officeart/2005/8/layout/cycle7"/>
-    <dgm:cxn modelId="{DB98107E-5A18-4569-A15D-8FA450647AF3}" type="presOf" srcId="{6C2856B3-C096-49E6-BD18-72D244C72440}" destId="{811F6295-E7A0-4761-885A-0171EDE9CB68}" srcOrd="0" destOrd="0" presId="urn:microsoft.com/office/officeart/2005/8/layout/cycle7"/>
-    <dgm:cxn modelId="{52A41C84-1421-46F7-80BA-256DFFE4761F}" type="presOf" srcId="{AF380B4F-D46C-4685-99A9-3E01C2DB7817}" destId="{EEEA1349-C1FB-422D-8918-C08CEE650D6C}" srcOrd="0" destOrd="0" presId="urn:microsoft.com/office/officeart/2005/8/layout/cycle7"/>
-    <dgm:cxn modelId="{01C6A6AC-DD0C-407E-97EE-5C5884EEC404}" type="presOf" srcId="{357D90E3-E463-4C7C-BB48-A5265F3F9A3D}" destId="{06F091BC-5C7E-4171-BE88-C8615D94CC6F}" srcOrd="1" destOrd="0" presId="urn:microsoft.com/office/officeart/2005/8/layout/cycle7"/>
-    <dgm:cxn modelId="{27F42692-F4CE-4F0F-B185-8D7E09BFDA1C}" srcId="{AF380B4F-D46C-4685-99A9-3E01C2DB7817}" destId="{6C2856B3-C096-49E6-BD18-72D244C72440}" srcOrd="0" destOrd="0" parTransId="{118BBB4C-F03A-412E-8CD4-0CB6CD1A7EEA}" sibTransId="{699EBD0A-2305-42D6-A4B4-436D3687DA11}"/>
-    <dgm:cxn modelId="{57B8D8D8-5BAE-463D-BF5E-F708A4428A81}" type="presOf" srcId="{357D90E3-E463-4C7C-BB48-A5265F3F9A3D}" destId="{03F53341-651F-4520-9A75-624B3134C7B6}" srcOrd="0" destOrd="0" presId="urn:microsoft.com/office/officeart/2005/8/layout/cycle7"/>
+    <dgm:cxn modelId="{45858D68-7CCC-4346-BF60-25762C7D12A6}" type="presOf" srcId="{357D90E3-E463-4C7C-BB48-A5265F3F9A3D}" destId="{03F53341-651F-4520-9A75-624B3134C7B6}" srcOrd="0" destOrd="0" presId="urn:microsoft.com/office/officeart/2005/8/layout/cycle7"/>
+    <dgm:cxn modelId="{56C5B496-75E7-4B12-B036-63D83AC048E6}" type="presOf" srcId="{AF380B4F-D46C-4685-99A9-3E01C2DB7817}" destId="{EEEA1349-C1FB-422D-8918-C08CEE650D6C}" srcOrd="0" destOrd="0" presId="urn:microsoft.com/office/officeart/2005/8/layout/cycle7"/>
     <dgm:cxn modelId="{EBB9B135-0181-4B23-BEDA-0F027931CD0A}" srcId="{AF380B4F-D46C-4685-99A9-3E01C2DB7817}" destId="{877945DB-3762-4DC1-B948-843A8053738D}" srcOrd="2" destOrd="0" parTransId="{DCAE3E94-33B5-460D-BE6F-2BDC5D7FD5B8}" sibTransId="{9B3D177C-B4EE-42AD-8443-D7DB3118ACB6}"/>
-    <dgm:cxn modelId="{1A7E2F47-90F8-4DEF-96CB-9DD71B73C491}" type="presOf" srcId="{10FDFD1A-83B8-4F8D-8F42-319DB2A0E37B}" destId="{20EF4079-8A20-4ACC-B03F-FB3AAFE1631F}" srcOrd="0" destOrd="0" presId="urn:microsoft.com/office/officeart/2005/8/layout/cycle7"/>
-    <dgm:cxn modelId="{E65E8CBA-87D2-42EC-9A7E-D430013731D2}" type="presParOf" srcId="{EEEA1349-C1FB-422D-8918-C08CEE650D6C}" destId="{811F6295-E7A0-4761-885A-0171EDE9CB68}" srcOrd="0" destOrd="0" presId="urn:microsoft.com/office/officeart/2005/8/layout/cycle7"/>
-    <dgm:cxn modelId="{AE761939-B542-440C-8892-809CDD399B15}" type="presParOf" srcId="{EEEA1349-C1FB-422D-8918-C08CEE650D6C}" destId="{96BB246E-2188-4FBC-A90E-FF19D66663AD}" srcOrd="1" destOrd="0" presId="urn:microsoft.com/office/officeart/2005/8/layout/cycle7"/>
-    <dgm:cxn modelId="{13FA3994-FAA1-49A0-8848-8157BFAF08FE}" type="presParOf" srcId="{96BB246E-2188-4FBC-A90E-FF19D66663AD}" destId="{BA22B692-9716-4544-A55C-022A125E4B46}" srcOrd="0" destOrd="0" presId="urn:microsoft.com/office/officeart/2005/8/layout/cycle7"/>
-    <dgm:cxn modelId="{D5A88774-675F-4BF3-8E5E-EDBAED317091}" type="presParOf" srcId="{EEEA1349-C1FB-422D-8918-C08CEE650D6C}" destId="{20EF4079-8A20-4ACC-B03F-FB3AAFE1631F}" srcOrd="2" destOrd="0" presId="urn:microsoft.com/office/officeart/2005/8/layout/cycle7"/>
-    <dgm:cxn modelId="{D66077DA-DB47-4D8C-9CFC-BAF5551F6FAC}" type="presParOf" srcId="{EEEA1349-C1FB-422D-8918-C08CEE650D6C}" destId="{03F53341-651F-4520-9A75-624B3134C7B6}" srcOrd="3" destOrd="0" presId="urn:microsoft.com/office/officeart/2005/8/layout/cycle7"/>
-    <dgm:cxn modelId="{1B276E5F-3D89-44C2-8032-772077FA38F3}" type="presParOf" srcId="{03F53341-651F-4520-9A75-624B3134C7B6}" destId="{06F091BC-5C7E-4171-BE88-C8615D94CC6F}" srcOrd="0" destOrd="0" presId="urn:microsoft.com/office/officeart/2005/8/layout/cycle7"/>
-    <dgm:cxn modelId="{F3E5FD05-EE06-4257-9BCC-9F47FD4BD66D}" type="presParOf" srcId="{EEEA1349-C1FB-422D-8918-C08CEE650D6C}" destId="{74E537B3-EF41-4C79-97E9-ED8F6B32C462}" srcOrd="4" destOrd="0" presId="urn:microsoft.com/office/officeart/2005/8/layout/cycle7"/>
-    <dgm:cxn modelId="{9513AC59-E305-4636-9C52-48B5D7FC70ED}" type="presParOf" srcId="{EEEA1349-C1FB-422D-8918-C08CEE650D6C}" destId="{92789817-CA63-466F-9936-7763D579A23B}" srcOrd="5" destOrd="0" presId="urn:microsoft.com/office/officeart/2005/8/layout/cycle7"/>
-    <dgm:cxn modelId="{0B683FAE-5B30-405D-922A-416E145367D9}" type="presParOf" srcId="{92789817-CA63-466F-9936-7763D579A23B}" destId="{CFC1E82A-48B2-4491-8A4B-34D59E16BB22}" srcOrd="0" destOrd="0" presId="urn:microsoft.com/office/officeart/2005/8/layout/cycle7"/>
+    <dgm:cxn modelId="{37654167-04BE-407D-83C7-B59A15669AE3}" type="presOf" srcId="{699EBD0A-2305-42D6-A4B4-436D3687DA11}" destId="{96BB246E-2188-4FBC-A90E-FF19D66663AD}" srcOrd="0" destOrd="0" presId="urn:microsoft.com/office/officeart/2005/8/layout/cycle7"/>
+    <dgm:cxn modelId="{7209D44F-61AE-4255-8A2E-8575BA7A6269}" type="presOf" srcId="{9B3D177C-B4EE-42AD-8443-D7DB3118ACB6}" destId="{92789817-CA63-466F-9936-7763D579A23B}" srcOrd="0" destOrd="0" presId="urn:microsoft.com/office/officeart/2005/8/layout/cycle7"/>
+    <dgm:cxn modelId="{29958647-9D90-412A-9F20-AD472B492863}" type="presOf" srcId="{699EBD0A-2305-42D6-A4B4-436D3687DA11}" destId="{BA22B692-9716-4544-A55C-022A125E4B46}" srcOrd="1" destOrd="0" presId="urn:microsoft.com/office/officeart/2005/8/layout/cycle7"/>
+    <dgm:cxn modelId="{6CC734A1-83AD-48C4-B16D-211AFFEF8B98}" type="presOf" srcId="{10FDFD1A-83B8-4F8D-8F42-319DB2A0E37B}" destId="{20EF4079-8A20-4ACC-B03F-FB3AAFE1631F}" srcOrd="0" destOrd="0" presId="urn:microsoft.com/office/officeart/2005/8/layout/cycle7"/>
+    <dgm:cxn modelId="{AA8FEFE6-F1D9-46FD-B37B-9C0575A46137}" type="presOf" srcId="{357D90E3-E463-4C7C-BB48-A5265F3F9A3D}" destId="{06F091BC-5C7E-4171-BE88-C8615D94CC6F}" srcOrd="1" destOrd="0" presId="urn:microsoft.com/office/officeart/2005/8/layout/cycle7"/>
+    <dgm:cxn modelId="{26FCC2C4-EDFF-4FA2-BB27-98934CA385C6}" type="presOf" srcId="{877945DB-3762-4DC1-B948-843A8053738D}" destId="{74E537B3-EF41-4C79-97E9-ED8F6B32C462}" srcOrd="0" destOrd="0" presId="urn:microsoft.com/office/officeart/2005/8/layout/cycle7"/>
+    <dgm:cxn modelId="{DEABAA62-F477-4920-9A07-0FC2D9CD7C59}" type="presOf" srcId="{6C2856B3-C096-49E6-BD18-72D244C72440}" destId="{811F6295-E7A0-4761-885A-0171EDE9CB68}" srcOrd="0" destOrd="0" presId="urn:microsoft.com/office/officeart/2005/8/layout/cycle7"/>
+    <dgm:cxn modelId="{DA99D3D7-A0BC-4967-A0DA-12D96D95CEC8}" type="presParOf" srcId="{EEEA1349-C1FB-422D-8918-C08CEE650D6C}" destId="{811F6295-E7A0-4761-885A-0171EDE9CB68}" srcOrd="0" destOrd="0" presId="urn:microsoft.com/office/officeart/2005/8/layout/cycle7"/>
+    <dgm:cxn modelId="{0A9B8AD8-D0D2-4C35-98DD-4DB0079D8B51}" type="presParOf" srcId="{EEEA1349-C1FB-422D-8918-C08CEE650D6C}" destId="{96BB246E-2188-4FBC-A90E-FF19D66663AD}" srcOrd="1" destOrd="0" presId="urn:microsoft.com/office/officeart/2005/8/layout/cycle7"/>
+    <dgm:cxn modelId="{6FA5842E-ADBE-40B1-893E-63C5681E545A}" type="presParOf" srcId="{96BB246E-2188-4FBC-A90E-FF19D66663AD}" destId="{BA22B692-9716-4544-A55C-022A125E4B46}" srcOrd="0" destOrd="0" presId="urn:microsoft.com/office/officeart/2005/8/layout/cycle7"/>
+    <dgm:cxn modelId="{0D2779FA-328D-44D3-A146-18F72666338F}" type="presParOf" srcId="{EEEA1349-C1FB-422D-8918-C08CEE650D6C}" destId="{20EF4079-8A20-4ACC-B03F-FB3AAFE1631F}" srcOrd="2" destOrd="0" presId="urn:microsoft.com/office/officeart/2005/8/layout/cycle7"/>
+    <dgm:cxn modelId="{A606116F-341D-4A76-B00A-CFBE6587C35C}" type="presParOf" srcId="{EEEA1349-C1FB-422D-8918-C08CEE650D6C}" destId="{03F53341-651F-4520-9A75-624B3134C7B6}" srcOrd="3" destOrd="0" presId="urn:microsoft.com/office/officeart/2005/8/layout/cycle7"/>
+    <dgm:cxn modelId="{94564BA3-570D-48BA-A76C-44BCC4117EC6}" type="presParOf" srcId="{03F53341-651F-4520-9A75-624B3134C7B6}" destId="{06F091BC-5C7E-4171-BE88-C8615D94CC6F}" srcOrd="0" destOrd="0" presId="urn:microsoft.com/office/officeart/2005/8/layout/cycle7"/>
+    <dgm:cxn modelId="{98BD67B1-8E59-4F16-90EC-E82B7C9014AC}" type="presParOf" srcId="{EEEA1349-C1FB-422D-8918-C08CEE650D6C}" destId="{74E537B3-EF41-4C79-97E9-ED8F6B32C462}" srcOrd="4" destOrd="0" presId="urn:microsoft.com/office/officeart/2005/8/layout/cycle7"/>
+    <dgm:cxn modelId="{BC246935-6B3B-47FA-9FEE-2A9B60525CFB}" type="presParOf" srcId="{EEEA1349-C1FB-422D-8918-C08CEE650D6C}" destId="{92789817-CA63-466F-9936-7763D579A23B}" srcOrd="5" destOrd="0" presId="urn:microsoft.com/office/officeart/2005/8/layout/cycle7"/>
+    <dgm:cxn modelId="{45B17BE8-3042-4372-AE67-83FC1E959FA7}" type="presParOf" srcId="{92789817-CA63-466F-9936-7763D579A23B}" destId="{CFC1E82A-48B2-4491-8A4B-34D59E16BB22}" srcOrd="0" destOrd="0" presId="urn:microsoft.com/office/officeart/2005/8/layout/cycle7"/>
   </dgm:cxnLst>
   <dgm:bg/>
   <dgm:whole/>
@@ -3698,7 +6987,7 @@
         </a:bodyPr>
         <a:lstStyle/>
         <a:p>
-          <a:pPr marL="0" lvl="0" indent="0" algn="ctr" defTabSz="889000">
+          <a:pPr lvl="0" algn="ctr" defTabSz="889000">
             <a:lnSpc>
               <a:spcPct val="90000"/>
             </a:lnSpc>
@@ -3708,7 +6997,6 @@
             <a:spcAft>
               <a:spcPct val="35000"/>
             </a:spcAft>
-            <a:buNone/>
           </a:pPr>
           <a:r>
             <a:rPr lang="en-US" sz="2000" kern="1200"/>
@@ -3771,7 +7059,7 @@
         </a:bodyPr>
         <a:lstStyle/>
         <a:p>
-          <a:pPr marL="0" lvl="0" indent="0" algn="ctr" defTabSz="533400">
+          <a:pPr lvl="0" algn="ctr" defTabSz="533400">
             <a:lnSpc>
               <a:spcPct val="90000"/>
             </a:lnSpc>
@@ -3781,7 +7069,6 @@
             <a:spcAft>
               <a:spcPct val="35000"/>
             </a:spcAft>
-            <a:buNone/>
           </a:pPr>
           <a:endParaRPr lang="en-US" sz="1200" kern="1200"/>
         </a:p>
@@ -3848,7 +7135,7 @@
         </a:bodyPr>
         <a:lstStyle/>
         <a:p>
-          <a:pPr marL="0" lvl="0" indent="0" algn="ctr" defTabSz="889000">
+          <a:pPr lvl="0" algn="ctr" defTabSz="889000">
             <a:lnSpc>
               <a:spcPct val="90000"/>
             </a:lnSpc>
@@ -3858,7 +7145,6 @@
             <a:spcAft>
               <a:spcPct val="35000"/>
             </a:spcAft>
-            <a:buNone/>
           </a:pPr>
           <a:r>
             <a:rPr lang="en-US" sz="2000" kern="1200"/>
@@ -3921,7 +7207,7 @@
         </a:bodyPr>
         <a:lstStyle/>
         <a:p>
-          <a:pPr marL="0" lvl="0" indent="0" algn="ctr" defTabSz="533400">
+          <a:pPr lvl="0" algn="ctr" defTabSz="533400">
             <a:lnSpc>
               <a:spcPct val="90000"/>
             </a:lnSpc>
@@ -3931,7 +7217,6 @@
             <a:spcAft>
               <a:spcPct val="35000"/>
             </a:spcAft>
-            <a:buNone/>
           </a:pPr>
           <a:endParaRPr lang="en-US" sz="1200" kern="1200"/>
         </a:p>
@@ -3998,7 +7283,7 @@
         </a:bodyPr>
         <a:lstStyle/>
         <a:p>
-          <a:pPr marL="0" lvl="0" indent="0" algn="ctr" defTabSz="889000">
+          <a:pPr lvl="0" algn="ctr" defTabSz="889000">
             <a:lnSpc>
               <a:spcPct val="90000"/>
             </a:lnSpc>
@@ -4008,7 +7293,6 @@
             <a:spcAft>
               <a:spcPct val="35000"/>
             </a:spcAft>
-            <a:buNone/>
           </a:pPr>
           <a:r>
             <a:rPr lang="en-US" sz="2000" kern="1200"/>
@@ -4071,7 +7355,7 @@
         </a:bodyPr>
         <a:lstStyle/>
         <a:p>
-          <a:pPr marL="0" lvl="0" indent="0" algn="ctr" defTabSz="533400">
+          <a:pPr lvl="0" algn="ctr" defTabSz="533400">
             <a:lnSpc>
               <a:spcPct val="90000"/>
             </a:lnSpc>
@@ -4081,7 +7365,6 @@
             <a:spcAft>
               <a:spcPct val="35000"/>
             </a:spcAft>
-            <a:buNone/>
           </a:pPr>
           <a:endParaRPr lang="en-US" sz="1200" kern="1200"/>
         </a:p>
@@ -5596,7 +8879,7 @@
 </file>
 
 <file path=customXml/itemProps1.xml><?xml version="1.0" encoding="utf-8"?>
-<ds:datastoreItem xmlns:ds="http://schemas.openxmlformats.org/officeDocument/2006/customXml" ds:itemID="{C3A02798-1CAB-473B-9FC5-81C9244BBB80}">
+<ds:datastoreItem xmlns:ds="http://schemas.openxmlformats.org/officeDocument/2006/customXml" ds:itemID="{E3B4EC12-B3BC-4912-95DF-4BB6ACE46E67}">
   <ds:schemaRefs>
     <ds:schemaRef ds:uri="http://schemas.openxmlformats.org/officeDocument/2006/bibliography"/>
   </ds:schemaRefs>

</xml_diff>